<commit_message>
change document class, from article to report
</commit_message>
<xml_diff>
--- a/appendix/cover.docx
+++ b/appendix/cover.docx
@@ -6,6 +6,7 @@
       <w:pPr>
         <w:spacing w:line="460" w:lineRule="exact"/>
         <w:rPr>
+          <w:rFonts w:hint="eastAsia"/>
           <w:sz w:val="30"/>
         </w:rPr>
       </w:pPr>
@@ -41,7 +42,7 @@
         </w:rPr>
         <w:drawing>
           <wp:inline distT="0" distB="0" distL="0" distR="0">
-            <wp:extent cx="3620770" cy="1013460"/>
+            <wp:extent cx="3616960" cy="1003935"/>
             <wp:effectExtent l="0" t="0" r="0" b="0"/>
             <wp:docPr id="1" name="图片 1"/>
             <wp:cNvGraphicFramePr>
@@ -57,7 +58,7 @@
                     </pic:cNvPicPr>
                   </pic:nvPicPr>
                   <pic:blipFill>
-                    <a:blip r:embed="rId7"/>
+                    <a:blip r:embed="rId7" cstate="print"/>
                     <a:srcRect/>
                     <a:stretch>
                       <a:fillRect/>
@@ -66,7 +67,7 @@
                   <pic:spPr bwMode="auto">
                     <a:xfrm>
                       <a:off x="0" y="0"/>
-                      <a:ext cx="3620770" cy="1013460"/>
+                      <a:ext cx="3616960" cy="1003935"/>
                     </a:xfrm>
                     <a:prstGeom prst="rect">
                       <a:avLst/>
@@ -115,120 +116,130 @@
           <w:sz w:val="72"/>
           <w:szCs w:val="72"/>
         </w:rPr>
-        <w:t>本</w:t>
-      </w:r>
-      <w:r>
-        <w:rPr>
+        <w:t xml:space="preserve">  </w:t>
+      </w:r>
+      <w:r>
+        <w:rPr>
+          <w:rFonts w:ascii="宋体" w:hint="eastAsia"/>
           <w:b/>
           <w:color w:val="000000"/>
           <w:sz w:val="72"/>
           <w:szCs w:val="72"/>
         </w:rPr>
-        <w:t xml:space="preserve"> </w:t>
-      </w:r>
-      <w:r>
-        <w:rPr>
-          <w:rFonts w:ascii="宋体" w:hint="eastAsia"/>
+        <w:t>本</w:t>
+      </w:r>
+      <w:r>
+        <w:rPr>
           <w:b/>
           <w:color w:val="000000"/>
           <w:sz w:val="72"/>
           <w:szCs w:val="72"/>
         </w:rPr>
-        <w:t>科</w:t>
-      </w:r>
-      <w:r>
-        <w:rPr>
+        <w:t xml:space="preserve"> </w:t>
+      </w:r>
+      <w:r>
+        <w:rPr>
+          <w:rFonts w:ascii="宋体" w:hint="eastAsia"/>
           <w:b/>
           <w:color w:val="000000"/>
           <w:sz w:val="72"/>
           <w:szCs w:val="72"/>
         </w:rPr>
-        <w:t xml:space="preserve"> </w:t>
-      </w:r>
-      <w:r>
-        <w:rPr>
-          <w:rFonts w:ascii="宋体" w:hint="eastAsia"/>
+        <w:t>科</w:t>
+      </w:r>
+      <w:r>
+        <w:rPr>
           <w:b/>
           <w:color w:val="000000"/>
           <w:sz w:val="72"/>
           <w:szCs w:val="72"/>
         </w:rPr>
-        <w:t>生</w:t>
-      </w:r>
-      <w:r>
-        <w:rPr>
+        <w:t xml:space="preserve"> </w:t>
+      </w:r>
+      <w:r>
+        <w:rPr>
+          <w:rFonts w:ascii="宋体" w:hint="eastAsia"/>
           <w:b/>
           <w:color w:val="000000"/>
           <w:sz w:val="72"/>
           <w:szCs w:val="72"/>
         </w:rPr>
-        <w:t xml:space="preserve"> </w:t>
-      </w:r>
-      <w:r>
-        <w:rPr>
-          <w:rFonts w:ascii="宋体" w:hint="eastAsia"/>
+        <w:t>生</w:t>
+      </w:r>
+      <w:r>
+        <w:rPr>
           <w:b/>
           <w:color w:val="000000"/>
           <w:sz w:val="72"/>
           <w:szCs w:val="72"/>
         </w:rPr>
-        <w:t>毕</w:t>
-      </w:r>
-      <w:r>
-        <w:rPr>
+        <w:t xml:space="preserve"> </w:t>
+      </w:r>
+      <w:r>
+        <w:rPr>
+          <w:rFonts w:ascii="宋体" w:hint="eastAsia"/>
           <w:b/>
           <w:color w:val="000000"/>
           <w:sz w:val="72"/>
           <w:szCs w:val="72"/>
         </w:rPr>
-        <w:t xml:space="preserve"> </w:t>
-      </w:r>
-      <w:r>
-        <w:rPr>
-          <w:rFonts w:ascii="宋体" w:hint="eastAsia"/>
+        <w:t>毕</w:t>
+      </w:r>
+      <w:r>
+        <w:rPr>
           <w:b/>
           <w:color w:val="000000"/>
           <w:sz w:val="72"/>
           <w:szCs w:val="72"/>
         </w:rPr>
-        <w:t>业</w:t>
-      </w:r>
-      <w:r>
-        <w:rPr>
+        <w:t xml:space="preserve"> </w:t>
+      </w:r>
+      <w:r>
+        <w:rPr>
+          <w:rFonts w:ascii="宋体" w:hint="eastAsia"/>
           <w:b/>
           <w:color w:val="000000"/>
           <w:sz w:val="72"/>
           <w:szCs w:val="72"/>
         </w:rPr>
-        <w:t xml:space="preserve"> </w:t>
-      </w:r>
-      <w:r>
-        <w:rPr>
-          <w:rFonts w:ascii="宋体" w:hint="eastAsia"/>
+        <w:t>业</w:t>
+      </w:r>
+      <w:r>
+        <w:rPr>
           <w:b/>
           <w:color w:val="000000"/>
           <w:sz w:val="72"/>
           <w:szCs w:val="72"/>
         </w:rPr>
-        <w:t>论</w:t>
-      </w:r>
-      <w:r>
-        <w:rPr>
+        <w:t xml:space="preserve"> </w:t>
+      </w:r>
+      <w:r>
+        <w:rPr>
+          <w:rFonts w:ascii="宋体" w:hint="eastAsia"/>
           <w:b/>
           <w:color w:val="000000"/>
           <w:sz w:val="72"/>
           <w:szCs w:val="72"/>
         </w:rPr>
-        <w:t xml:space="preserve"> </w:t>
-      </w:r>
-      <w:r>
-        <w:rPr>
-          <w:rFonts w:ascii="宋体" w:hint="eastAsia"/>
+        <w:t>论</w:t>
+      </w:r>
+      <w:r>
+        <w:rPr>
           <w:b/>
           <w:color w:val="000000"/>
           <w:sz w:val="72"/>
           <w:szCs w:val="72"/>
         </w:rPr>
+        <w:t xml:space="preserve"> </w:t>
+      </w:r>
+      <w:r>
+        <w:rPr>
+          <w:rFonts w:ascii="宋体" w:hint="eastAsia"/>
+          <w:b/>
+          <w:color w:val="000000"/>
+          <w:sz w:val="72"/>
+          <w:szCs w:val="72"/>
+        </w:rPr>
         <w:t>文</w:t>
       </w:r>
     </w:p>
@@ -255,94 +266,128 @@
           <w:color w:val="006600"/>
         </w:rPr>
       </w:pPr>
-      <w:r>
-        <w:rPr>
-          <w:rFonts w:hint="eastAsia"/>
-          <w:color w:val="FF0000"/>
-          <w:szCs w:val="30"/>
-        </w:rPr>
-        <w:t xml:space="preserve"> </w:t>
-      </w:r>
     </w:p>
     <w:p>
       <w:pPr>
-        <w:jc w:val="center"/>
-        <w:rPr>
-          <w:color w:val="006600"/>
-        </w:rPr>
-      </w:pPr>
+        <w:spacing w:line="360" w:lineRule="auto"/>
+        <w:ind w:firstLineChars="600" w:firstLine="1800"/>
+        <w:rPr>
+          <w:color w:val="000000"/>
+          <w:sz w:val="30"/>
+          <w:szCs w:val="30"/>
+          <w:u w:val="single"/>
+        </w:rPr>
+      </w:pPr>
+      <w:r>
+        <w:rPr>
+          <w:rFonts w:ascii="宋体" w:hint="eastAsia"/>
+          <w:color w:val="000000"/>
+          <w:sz w:val="30"/>
+          <w:szCs w:val="30"/>
+        </w:rPr>
+        <w:t>题</w:t>
+      </w:r>
+      <w:r>
+        <w:rPr>
+          <w:color w:val="000000"/>
+          <w:sz w:val="30"/>
+          <w:szCs w:val="30"/>
+        </w:rPr>
+        <w:t xml:space="preserve">    </w:t>
+      </w:r>
+      <w:r>
+        <w:rPr>
+          <w:rFonts w:ascii="宋体" w:hint="eastAsia"/>
+          <w:color w:val="000000"/>
+          <w:sz w:val="30"/>
+          <w:szCs w:val="30"/>
+        </w:rPr>
+        <w:t>目：</w:t>
+      </w:r>
+      <w:r>
+        <w:rPr>
+          <w:rFonts w:hint="eastAsia"/>
+          <w:color w:val="000000"/>
+          <w:sz w:val="30"/>
+          <w:szCs w:val="30"/>
+          <w:u w:val="single"/>
+        </w:rPr>
+        <w:t xml:space="preserve"> F</w:t>
+      </w:r>
+      <w:r>
+        <w:rPr>
+          <w:rFonts w:hint="eastAsia"/>
+          <w:color w:val="000000"/>
+          <w:sz w:val="30"/>
+          <w:szCs w:val="30"/>
+          <w:u w:val="single"/>
+        </w:rPr>
+        <w:t>PGA-based Solution For Reverse</w:t>
+      </w:r>
+      <w:r>
+        <w:rPr>
+          <w:rFonts w:hint="eastAsia"/>
+          <w:color w:val="000000"/>
+          <w:sz w:val="30"/>
+          <w:szCs w:val="30"/>
+          <w:u w:val="single"/>
+        </w:rPr>
+        <w:t xml:space="preserve"> </w:t>
+      </w:r>
     </w:p>
     <w:p>
       <w:pPr>
         <w:spacing w:line="360" w:lineRule="auto"/>
-        <w:ind w:firstLineChars="350" w:firstLine="1050"/>
-        <w:rPr>
-          <w:color w:val="000000"/>
-          <w:sz w:val="24"/>
-          <w:szCs w:val="24"/>
-          <w:u w:val="single"/>
-        </w:rPr>
-      </w:pPr>
-      <w:r>
-        <w:rPr>
-          <w:rFonts w:ascii="宋体" w:hint="eastAsia"/>
-          <w:color w:val="000000"/>
-          <w:sz w:val="30"/>
-          <w:szCs w:val="30"/>
-        </w:rPr>
-        <w:t>题</w:t>
-      </w:r>
-      <w:r>
-        <w:rPr>
-          <w:color w:val="000000"/>
-          <w:sz w:val="30"/>
-          <w:szCs w:val="30"/>
-        </w:rPr>
-        <w:t xml:space="preserve">    </w:t>
-      </w:r>
-      <w:r>
-        <w:rPr>
-          <w:rFonts w:ascii="宋体" w:hint="eastAsia"/>
-          <w:color w:val="000000"/>
-          <w:sz w:val="30"/>
-          <w:szCs w:val="30"/>
-        </w:rPr>
-        <w:t>目：</w:t>
+        <w:ind w:firstLineChars="600" w:firstLine="1800"/>
+        <w:rPr>
+          <w:color w:val="000000"/>
+          <w:sz w:val="30"/>
+          <w:szCs w:val="30"/>
+          <w:u w:val="single"/>
+        </w:rPr>
+      </w:pPr>
+      <w:r>
+        <w:rPr>
+          <w:color w:val="000000"/>
+          <w:sz w:val="30"/>
+          <w:szCs w:val="30"/>
+        </w:rPr>
+        <w:t xml:space="preserve">          </w:t>
+      </w:r>
+      <w:r>
+        <w:rPr>
+          <w:color w:val="000000"/>
+          <w:sz w:val="30"/>
+          <w:szCs w:val="30"/>
+          <w:u w:val="single"/>
+        </w:rPr>
+        <w:t xml:space="preserve"> </w:t>
       </w:r>
       <w:r>
         <w:rPr>
           <w:rFonts w:hint="eastAsia"/>
           <w:color w:val="000000"/>
-          <w:sz w:val="24"/>
-          <w:szCs w:val="24"/>
-          <w:u w:val="single"/>
-        </w:rPr>
-        <w:t>FPGA-based Solution for Reverse Time Migration</w:t>
-      </w:r>
-      <w:r>
-        <w:rPr>
-          <w:color w:val="000000"/>
-          <w:sz w:val="24"/>
-          <w:szCs w:val="24"/>
-          <w:u w:val="single"/>
-        </w:rPr>
-        <w:t xml:space="preserve"> </w:t>
+          <w:sz w:val="30"/>
+          <w:szCs w:val="30"/>
+          <w:u w:val="single"/>
+        </w:rPr>
+        <w:t xml:space="preserve">  Time Migration Algorithm  </w:t>
       </w:r>
       <w:r>
         <w:rPr>
           <w:rFonts w:hint="eastAsia"/>
           <w:color w:val="000000"/>
-          <w:sz w:val="24"/>
-          <w:szCs w:val="24"/>
-          <w:u w:val="single"/>
-        </w:rPr>
-        <w:t>Algorithm</w:t>
-      </w:r>
-      <w:r>
-        <w:rPr>
-          <w:color w:val="000000"/>
-          <w:sz w:val="24"/>
-          <w:szCs w:val="24"/>
+          <w:sz w:val="30"/>
+          <w:szCs w:val="30"/>
+          <w:u w:val="single"/>
+        </w:rPr>
+        <w:t xml:space="preserve">  </w:t>
+      </w:r>
+      <w:r>
+        <w:rPr>
+          <w:color w:val="000000"/>
+          <w:sz w:val="30"/>
+          <w:szCs w:val="30"/>
           <w:u w:val="single"/>
         </w:rPr>
         <w:t xml:space="preserve"> </w:t>
@@ -351,7 +396,7 @@
     <w:p>
       <w:pPr>
         <w:spacing w:line="360" w:lineRule="auto"/>
-        <w:ind w:firstLineChars="350" w:firstLine="1050"/>
+        <w:ind w:firstLineChars="600" w:firstLine="1800"/>
         <w:rPr>
           <w:color w:val="000000"/>
           <w:sz w:val="30"/>
@@ -392,7 +437,7 @@
           <w:szCs w:val="30"/>
           <w:u w:val="single"/>
         </w:rPr>
-        <w:t xml:space="preserve"> </w:t>
+        <w:t xml:space="preserve">           </w:t>
       </w:r>
       <w:r>
         <w:rPr>
@@ -402,63 +447,22 @@
           <w:szCs w:val="30"/>
           <w:u w:val="single"/>
         </w:rPr>
+        <w:t>软件学院</w:t>
+      </w:r>
+      <w:r>
+        <w:rPr>
+          <w:color w:val="000000"/>
+          <w:sz w:val="30"/>
+          <w:szCs w:val="30"/>
+          <w:u w:val="single"/>
+        </w:rPr>
         <w:t xml:space="preserve">           </w:t>
-      </w:r>
-      <w:r>
-        <w:rPr>
-          <w:rFonts w:hint="eastAsia"/>
-          <w:color w:val="000000"/>
-          <w:sz w:val="30"/>
-          <w:szCs w:val="30"/>
-          <w:u w:val="single"/>
-        </w:rPr>
-        <w:t xml:space="preserve">   </w:t>
-      </w:r>
-      <w:r>
-        <w:rPr>
-          <w:rFonts w:hint="eastAsia"/>
-          <w:color w:val="000000"/>
-          <w:sz w:val="30"/>
-          <w:szCs w:val="30"/>
-          <w:u w:val="single"/>
-        </w:rPr>
-        <w:t>软件学院</w:t>
-      </w:r>
-      <w:r>
-        <w:rPr>
-          <w:rFonts w:hint="eastAsia"/>
-          <w:color w:val="000000"/>
-          <w:sz w:val="30"/>
-          <w:szCs w:val="30"/>
-          <w:u w:val="single"/>
-        </w:rPr>
-        <w:t xml:space="preserve">  </w:t>
-      </w:r>
-      <w:r>
-        <w:rPr>
-          <w:rFonts w:hint="eastAsia"/>
-          <w:color w:val="000000"/>
-          <w:sz w:val="30"/>
-          <w:szCs w:val="30"/>
-          <w:u w:val="single"/>
-        </w:rPr>
-        <w:t xml:space="preserve"> </w:t>
-      </w:r>
-      <w:r>
-        <w:rPr>
-          <w:rFonts w:hint="eastAsia"/>
-          <w:color w:val="000000"/>
-          <w:sz w:val="30"/>
-          <w:szCs w:val="30"/>
-          <w:u w:val="single"/>
-        </w:rPr>
-        <w:t xml:space="preserve">             </w:t>
       </w:r>
     </w:p>
     <w:p>
       <w:pPr>
         <w:spacing w:line="360" w:lineRule="auto"/>
-        <w:ind w:firstLineChars="350" w:firstLine="1050"/>
+        <w:ind w:firstLineChars="600" w:firstLine="1800"/>
         <w:rPr>
           <w:color w:val="000000"/>
           <w:sz w:val="30"/>
@@ -499,7 +503,7 @@
           <w:szCs w:val="30"/>
           <w:u w:val="single"/>
         </w:rPr>
-        <w:t xml:space="preserve">            </w:t>
+        <w:t xml:space="preserve">           </w:t>
       </w:r>
       <w:r>
         <w:rPr>
@@ -509,16 +513,6 @@
           <w:szCs w:val="30"/>
           <w:u w:val="single"/>
         </w:rPr>
-        <w:t xml:space="preserve">   </w:t>
-      </w:r>
-      <w:r>
-        <w:rPr>
-          <w:rFonts w:hint="eastAsia"/>
-          <w:color w:val="000000"/>
-          <w:sz w:val="30"/>
-          <w:szCs w:val="30"/>
-          <w:u w:val="single"/>
-        </w:rPr>
         <w:t>软件工程</w:t>
       </w:r>
       <w:r>
@@ -528,32 +522,13 @@
           <w:szCs w:val="30"/>
           <w:u w:val="single"/>
         </w:rPr>
-        <w:t xml:space="preserve"> </w:t>
-      </w:r>
-      <w:r>
-        <w:rPr>
-          <w:rFonts w:hint="eastAsia"/>
-          <w:color w:val="000000"/>
-          <w:sz w:val="30"/>
-          <w:szCs w:val="30"/>
-          <w:u w:val="single"/>
-        </w:rPr>
-        <w:t xml:space="preserve"> </w:t>
-      </w:r>
-      <w:r>
-        <w:rPr>
-          <w:color w:val="000000"/>
-          <w:sz w:val="30"/>
-          <w:szCs w:val="30"/>
-          <w:u w:val="single"/>
-        </w:rPr>
-        <w:t xml:space="preserve">              </w:t>
+        <w:t xml:space="preserve">           </w:t>
       </w:r>
     </w:p>
     <w:p>
       <w:pPr>
         <w:spacing w:line="360" w:lineRule="auto"/>
-        <w:ind w:firstLineChars="350" w:firstLine="1050"/>
+        <w:ind w:firstLineChars="600" w:firstLine="1800"/>
         <w:rPr>
           <w:color w:val="000000"/>
           <w:sz w:val="30"/>
@@ -587,7 +562,16 @@
           <w:szCs w:val="30"/>
           <w:u w:val="single"/>
         </w:rPr>
-        <w:t xml:space="preserve">   </w:t>
+        <w:t>何聪辉</w:t>
+      </w:r>
+      <w:r>
+        <w:rPr>
+          <w:color w:val="000000"/>
+          <w:sz w:val="30"/>
+          <w:szCs w:val="30"/>
+          <w:u w:val="single"/>
+        </w:rPr>
+        <w:t xml:space="preserve">          </w:t>
       </w:r>
       <w:r>
         <w:rPr>
@@ -601,47 +585,18 @@
       </w:r>
       <w:r>
         <w:rPr>
-          <w:rFonts w:hint="eastAsia"/>
-          <w:color w:val="000000"/>
-          <w:sz w:val="30"/>
-          <w:szCs w:val="30"/>
-          <w:u w:val="single"/>
-        </w:rPr>
-        <w:t>何聪辉</w:t>
-      </w:r>
-      <w:r>
-        <w:rPr>
           <w:color w:val="000000"/>
           <w:sz w:val="30"/>
           <w:szCs w:val="30"/>
           <w:u w:val="single"/>
         </w:rPr>
         <w:t xml:space="preserve"> </w:t>
-      </w:r>
-      <w:r>
-        <w:rPr>
-          <w:rFonts w:hint="eastAsia"/>
-          <w:color w:val="000000"/>
-          <w:sz w:val="30"/>
-          <w:szCs w:val="30"/>
-          <w:u w:val="single"/>
-        </w:rPr>
-        <w:t xml:space="preserve"> </w:t>
-      </w:r>
-      <w:r>
-        <w:rPr>
-          <w:color w:val="000000"/>
-          <w:sz w:val="30"/>
-          <w:szCs w:val="30"/>
-          <w:u w:val="single"/>
-        </w:rPr>
-        <w:t xml:space="preserve">               </w:t>
       </w:r>
     </w:p>
     <w:p>
       <w:pPr>
         <w:spacing w:line="360" w:lineRule="auto"/>
-        <w:ind w:firstLineChars="350" w:firstLine="1050"/>
+        <w:ind w:firstLineChars="600" w:firstLine="1800"/>
         <w:rPr>
           <w:color w:val="000000"/>
           <w:sz w:val="30"/>
@@ -692,6 +647,34 @@
           <w:szCs w:val="30"/>
           <w:u w:val="single"/>
         </w:rPr>
+        <w:t>09388212</w:t>
+      </w:r>
+      <w:r>
+        <w:rPr>
+          <w:color w:val="000000"/>
+          <w:sz w:val="30"/>
+          <w:szCs w:val="30"/>
+          <w:u w:val="single"/>
+        </w:rPr>
+        <w:t xml:space="preserve">     </w:t>
+      </w:r>
+      <w:r>
+        <w:rPr>
+          <w:rFonts w:hint="eastAsia"/>
+          <w:color w:val="000000"/>
+          <w:sz w:val="30"/>
+          <w:szCs w:val="30"/>
+          <w:u w:val="single"/>
+        </w:rPr>
+        <w:t xml:space="preserve">  </w:t>
+      </w:r>
+      <w:r>
+        <w:rPr>
+          <w:color w:val="000000"/>
+          <w:sz w:val="30"/>
+          <w:szCs w:val="30"/>
+          <w:u w:val="single"/>
+        </w:rPr>
         <w:t xml:space="preserve"> </w:t>
       </w:r>
       <w:r>
@@ -702,56 +685,26 @@
           <w:szCs w:val="30"/>
           <w:u w:val="single"/>
         </w:rPr>
-        <w:t xml:space="preserve">   </w:t>
-      </w:r>
-      <w:r>
-        <w:rPr>
-          <w:rFonts w:hint="eastAsia"/>
-          <w:color w:val="000000"/>
-          <w:sz w:val="30"/>
-          <w:szCs w:val="30"/>
-          <w:u w:val="single"/>
-        </w:rPr>
-        <w:t>09388212</w:t>
-      </w:r>
-      <w:r>
-        <w:rPr>
-          <w:color w:val="000000"/>
-          <w:sz w:val="30"/>
-          <w:szCs w:val="30"/>
-          <w:u w:val="single"/>
-        </w:rPr>
         <w:t xml:space="preserve"> </w:t>
       </w:r>
       <w:r>
         <w:rPr>
-          <w:rFonts w:hint="eastAsia"/>
-          <w:color w:val="000000"/>
-          <w:sz w:val="30"/>
-          <w:szCs w:val="30"/>
-          <w:u w:val="single"/>
-        </w:rPr>
-        <w:t xml:space="preserve"> </w:t>
-      </w:r>
-      <w:r>
-        <w:rPr>
-          <w:color w:val="000000"/>
-          <w:sz w:val="30"/>
-          <w:szCs w:val="30"/>
-          <w:u w:val="single"/>
-        </w:rPr>
-        <w:t xml:space="preserve">              </w:t>
+          <w:color w:val="000000"/>
+          <w:sz w:val="30"/>
+          <w:szCs w:val="30"/>
+          <w:u w:val="single"/>
+        </w:rPr>
+        <w:t xml:space="preserve">  </w:t>
       </w:r>
     </w:p>
     <w:p>
       <w:pPr>
         <w:spacing w:line="360" w:lineRule="auto"/>
-        <w:ind w:firstLineChars="350" w:firstLine="1050"/>
-        <w:rPr>
-          <w:color w:val="000000"/>
-          <w:sz w:val="30"/>
-          <w:szCs w:val="30"/>
-          <w:u w:val="single"/>
+        <w:ind w:firstLineChars="600" w:firstLine="1800"/>
+        <w:rPr>
+          <w:color w:val="000000"/>
+          <w:sz w:val="30"/>
+          <w:szCs w:val="30"/>
         </w:rPr>
       </w:pPr>
       <w:r>
@@ -770,6 +723,16 @@
           <w:szCs w:val="30"/>
           <w:u w:val="single"/>
         </w:rPr>
+        <w:t xml:space="preserve">     </w:t>
+      </w:r>
+      <w:r>
+        <w:rPr>
+          <w:rFonts w:hint="eastAsia"/>
+          <w:color w:val="000000"/>
+          <w:sz w:val="30"/>
+          <w:szCs w:val="30"/>
+          <w:u w:val="single"/>
+        </w:rPr>
         <w:t xml:space="preserve"> </w:t>
       </w:r>
       <w:r>
@@ -780,26 +743,6 @@
           <w:szCs w:val="30"/>
           <w:u w:val="single"/>
         </w:rPr>
-        <w:t xml:space="preserve">        </w:t>
-      </w:r>
-      <w:r>
-        <w:rPr>
-          <w:rFonts w:hint="eastAsia"/>
-          <w:color w:val="000000"/>
-          <w:sz w:val="30"/>
-          <w:szCs w:val="30"/>
-          <w:u w:val="single"/>
-        </w:rPr>
-        <w:t xml:space="preserve">   </w:t>
-      </w:r>
-      <w:r>
-        <w:rPr>
-          <w:rFonts w:hint="eastAsia"/>
-          <w:color w:val="000000"/>
-          <w:sz w:val="30"/>
-          <w:szCs w:val="30"/>
-          <w:u w:val="single"/>
-        </w:rPr>
         <w:t>陈立文</w:t>
       </w:r>
       <w:r>
@@ -810,7 +753,27 @@
           <w:szCs w:val="30"/>
           <w:u w:val="single"/>
         </w:rPr>
-        <w:t>（工程师）</w:t>
+        <w:t>（</w:t>
+      </w:r>
+      <w:r>
+        <w:rPr>
+          <w:rFonts w:ascii="宋体" w:hint="eastAsia"/>
+          <w:color w:val="000000"/>
+          <w:sz w:val="30"/>
+          <w:szCs w:val="30"/>
+          <w:u w:val="single"/>
+        </w:rPr>
+        <w:t>助理</w:t>
+      </w:r>
+      <w:r>
+        <w:rPr>
+          <w:rFonts w:ascii="宋体" w:hint="eastAsia"/>
+          <w:color w:val="000000"/>
+          <w:sz w:val="30"/>
+          <w:szCs w:val="30"/>
+          <w:u w:val="single"/>
+        </w:rPr>
+        <w:t>工程师）</w:t>
       </w:r>
       <w:r>
         <w:rPr>
@@ -830,7 +793,17 @@
           <w:szCs w:val="30"/>
           <w:u w:val="single"/>
         </w:rPr>
-        <w:t xml:space="preserve">          </w:t>
+        <w:t xml:space="preserve"> </w:t>
+      </w:r>
+      <w:r>
+        <w:rPr>
+          <w:rFonts w:ascii="宋体" w:hint="eastAsia"/>
+          <w:color w:val="000000"/>
+          <w:sz w:val="30"/>
+          <w:szCs w:val="30"/>
+          <w:u w:val="single"/>
+        </w:rPr>
+        <w:t xml:space="preserve">  </w:t>
       </w:r>
     </w:p>
     <w:p>
@@ -857,25 +830,22 @@
     </w:p>
     <w:p>
       <w:pPr>
-        <w:spacing w:line="360" w:lineRule="auto"/>
-        <w:ind w:firstLineChars="550" w:firstLine="1650"/>
-        <w:rPr>
-          <w:color w:val="000000"/>
-          <w:sz w:val="30"/>
-          <w:szCs w:val="30"/>
-        </w:rPr>
-      </w:pPr>
-    </w:p>
-    <w:p>
-      <w:pPr>
-        <w:ind w:firstLineChars="1100" w:firstLine="3520"/>
-        <w:jc w:val="left"/>
-        <w:rPr>
+        <w:ind w:firstLineChars="1000" w:firstLine="3200"/>
+        <w:rPr>
+          <w:rFonts w:eastAsia="仿宋_GB2312" w:hint="eastAsia"/>
+          <w:sz w:val="30"/>
+          <w:szCs w:val="30"/>
+        </w:rPr>
+      </w:pPr>
+      <w:r>
+        <w:rPr>
+          <w:rFonts w:ascii="宋体" w:hint="eastAsia"/>
           <w:color w:val="000000"/>
           <w:sz w:val="32"/>
           <w:szCs w:val="32"/>
         </w:rPr>
-      </w:pPr>
+        <w:t>二〇</w:t>
+      </w:r>
       <w:r>
         <w:rPr>
           <w:rFonts w:ascii="宋体" w:hint="eastAsia"/>
@@ -883,7 +853,7 @@
           <w:sz w:val="32"/>
           <w:szCs w:val="32"/>
         </w:rPr>
-        <w:t>二〇一三</w:t>
+        <w:t>一三</w:t>
       </w:r>
       <w:r>
         <w:rPr>
@@ -891,7 +861,7 @@
           <w:sz w:val="32"/>
           <w:szCs w:val="32"/>
         </w:rPr>
-        <w:t xml:space="preserve">  </w:t>
+        <w:t xml:space="preserve"> </w:t>
       </w:r>
       <w:r>
         <w:rPr>
@@ -904,6 +874,7 @@
       </w:r>
       <w:r>
         <w:rPr>
+          <w:rFonts w:ascii="宋体" w:hint="eastAsia"/>
           <w:color w:val="000000"/>
           <w:sz w:val="32"/>
           <w:szCs w:val="32"/>
@@ -921,6 +892,7 @@
       </w:r>
       <w:r>
         <w:rPr>
+          <w:rFonts w:hint="eastAsia"/>
           <w:color w:val="000000"/>
           <w:sz w:val="32"/>
           <w:szCs w:val="32"/>
@@ -935,28 +907,6 @@
           <w:szCs w:val="32"/>
         </w:rPr>
         <w:t>月</w:t>
-      </w:r>
-    </w:p>
-    <w:p>
-      <w:pPr>
-        <w:rPr>
-          <w:sz w:val="32"/>
-          <w:szCs w:val="32"/>
-        </w:rPr>
-      </w:pPr>
-    </w:p>
-    <w:p>
-      <w:pPr>
-        <w:tabs>
-          <w:tab w:val="left" w:pos="6612"/>
-        </w:tabs>
-      </w:pPr>
-      <w:r>
-        <w:rPr>
-          <w:sz w:val="32"/>
-          <w:szCs w:val="32"/>
-        </w:rPr>
-        <w:tab/>
       </w:r>
       <w:bookmarkEnd w:id="0"/>
       <w:bookmarkEnd w:id="1"/>
@@ -965,10 +915,9 @@
       <w:bookmarkEnd w:id="4"/>
     </w:p>
     <w:sectPr>
-      <w:footerReference w:type="even" r:id="rId8"/>
+      <w:footerReference w:type="default" r:id="rId8"/>
       <w:pgSz w:w="11906" w:h="16838"/>
-      <w:pgMar w:top="1701" w:right="1418" w:bottom="1418" w:left="1701" w:header="851" w:footer="992" w:gutter="0"/>
-      <w:pgNumType w:fmt="lowerRoman" w:start="1"/>
+      <w:pgMar w:top="1440" w:right="1800" w:bottom="1440" w:left="1800" w:header="851" w:footer="992" w:gutter="0"/>
       <w:cols w:space="720"/>
       <w:docGrid w:type="lines" w:linePitch="312"/>
     </w:sectPr>
@@ -978,14 +927,14 @@
 
 <file path=word/endnotes.xml><?xml version="1.0" encoding="utf-8"?>
 <w:endnotes xmlns:ve="http://schemas.openxmlformats.org/markup-compatibility/2006" xmlns:o="urn:schemas-microsoft-com:office:office" xmlns:r="http://schemas.openxmlformats.org/officeDocument/2006/relationships" xmlns:m="http://schemas.openxmlformats.org/officeDocument/2006/math" xmlns:v="urn:schemas-microsoft-com:vml" xmlns:wp="http://schemas.openxmlformats.org/drawingml/2006/wordprocessingDrawing" xmlns:w10="urn:schemas-microsoft-com:office:word" xmlns:w="http://schemas.openxmlformats.org/wordprocessingml/2006/main" xmlns:wne="http://schemas.microsoft.com/office/word/2006/wordml">
-  <w:endnote w:type="separator" w:id="0">
+  <w:endnote w:type="separator" w:id="-1">
     <w:p>
       <w:r>
         <w:separator/>
       </w:r>
     </w:p>
   </w:endnote>
-  <w:endnote w:type="continuationSeparator" w:id="1">
+  <w:endnote w:type="continuationSeparator" w:id="0">
     <w:p>
       <w:r>
         <w:continuationSeparator/>
@@ -997,78 +946,20 @@
 
 <file path=word/footer1.xml><?xml version="1.0" encoding="utf-8"?>
 <w:ftr xmlns:ve="http://schemas.openxmlformats.org/markup-compatibility/2006" xmlns:o="urn:schemas-microsoft-com:office:office" xmlns:r="http://schemas.openxmlformats.org/officeDocument/2006/relationships" xmlns:m="http://schemas.openxmlformats.org/officeDocument/2006/math" xmlns:v="urn:schemas-microsoft-com:vml" xmlns:wp="http://schemas.openxmlformats.org/drawingml/2006/wordprocessingDrawing" xmlns:w10="urn:schemas-microsoft-com:office:word" xmlns:w="http://schemas.openxmlformats.org/wordprocessingml/2006/main" xmlns:wne="http://schemas.microsoft.com/office/word/2006/wordml">
-  <w:p>
-    <w:pPr>
-      <w:pStyle w:val="a6"/>
-      <w:ind w:right="360"/>
-    </w:pPr>
-    <w:r>
-      <w:pict>
-        <v:shapetype id="_x0000_t202" coordsize="21600,21600" o:spt="202" path="m,l,21600r21600,l21600,xe">
-          <v:stroke joinstyle="miter"/>
-          <v:path gradientshapeok="t" o:connecttype="rect"/>
-        </v:shapetype>
-        <v:shape id="_x0000_s2050" type="#_x0000_t202" style="position:absolute;margin-left:-71.65pt;margin-top:0;width:4.3pt;height:10.3pt;z-index:251661312;mso-wrap-style:none;mso-wrap-distance-left:0;mso-wrap-distance-right:0;mso-position-horizontal:right;mso-position-horizontal-relative:margin" filled="f" stroked="f">
-          <v:textbox style="mso-next-textbox:#_x0000_s2050;mso-fit-shape-to-text:t" inset="0,0,0,0">
-            <w:txbxContent>
-              <w:p>
-                <w:pPr>
-                  <w:pStyle w:val="a6"/>
-                  <w:rPr>
-                    <w:rStyle w:val="a7"/>
-                  </w:rPr>
-                </w:pPr>
-                <w:r>
-                  <w:rPr>
-                    <w:rStyle w:val="a7"/>
-                  </w:rPr>
-                  <w:fldChar w:fldCharType="begin"/>
-                </w:r>
-                <w:r>
-                  <w:rPr>
-                    <w:rStyle w:val="a7"/>
-                  </w:rPr>
-                  <w:instrText xml:space="preserve">PAGE  </w:instrText>
-                </w:r>
-                <w:r>
-                  <w:rPr>
-                    <w:rStyle w:val="a7"/>
-                  </w:rPr>
-                  <w:fldChar w:fldCharType="separate"/>
-                </w:r>
-                <w:r>
-                  <w:rPr>
-                    <w:rStyle w:val="a7"/>
-                  </w:rPr>
-                  <w:t>8</w:t>
-                </w:r>
-                <w:r>
-                  <w:rPr>
-                    <w:rStyle w:val="a7"/>
-                  </w:rPr>
-                  <w:fldChar w:fldCharType="end"/>
-                </w:r>
-              </w:p>
-            </w:txbxContent>
-          </v:textbox>
-          <w10:wrap type="square" anchorx="margin"/>
-        </v:shape>
-      </w:pict>
-    </w:r>
-  </w:p>
+  <w:p/>
 </w:ftr>
 </file>
 
 <file path=word/footnotes.xml><?xml version="1.0" encoding="utf-8"?>
 <w:footnotes xmlns:ve="http://schemas.openxmlformats.org/markup-compatibility/2006" xmlns:o="urn:schemas-microsoft-com:office:office" xmlns:r="http://schemas.openxmlformats.org/officeDocument/2006/relationships" xmlns:m="http://schemas.openxmlformats.org/officeDocument/2006/math" xmlns:v="urn:schemas-microsoft-com:vml" xmlns:wp="http://schemas.openxmlformats.org/drawingml/2006/wordprocessingDrawing" xmlns:w10="urn:schemas-microsoft-com:office:word" xmlns:w="http://schemas.openxmlformats.org/wordprocessingml/2006/main" xmlns:wne="http://schemas.microsoft.com/office/word/2006/wordml">
-  <w:footnote w:type="separator" w:id="0">
+  <w:footnote w:type="separator" w:id="-1">
     <w:p>
       <w:r>
         <w:separator/>
       </w:r>
     </w:p>
   </w:footnote>
-  <w:footnote w:type="continuationSeparator" w:id="1">
+  <w:footnote w:type="continuationSeparator" w:id="0">
     <w:p>
       <w:r>
         <w:continuationSeparator/>
@@ -1084,7 +975,7 @@
     <w:nsid w:val="0454F904"/>
     <w:multiLevelType w:val="hybridMultilevel"/>
     <w:tmpl w:val="00000000"/>
-    <w:lvl w:ilvl="0" w:tplc="FFFFFFFF">
+    <w:lvl w:ilvl="0">
       <w:start w:val="1"/>
       <w:numFmt w:val="decimal"/>
       <w:lvlText w:val="%1）"/>
@@ -1096,7 +987,7 @@
         <w:ind w:left="840" w:hanging="360"/>
       </w:pPr>
     </w:lvl>
-    <w:lvl w:ilvl="1" w:tplc="FFFFFFFF">
+    <w:lvl w:ilvl="1">
       <w:start w:val="1"/>
       <w:numFmt w:val="lowerLetter"/>
       <w:lvlText w:val="%2)"/>
@@ -1108,7 +999,7 @@
         <w:ind w:left="1320" w:hanging="420"/>
       </w:pPr>
     </w:lvl>
-    <w:lvl w:ilvl="2" w:tplc="FFFFFFFF">
+    <w:lvl w:ilvl="2">
       <w:start w:val="1"/>
       <w:numFmt w:val="lowerRoman"/>
       <w:lvlText w:val="%3."/>
@@ -1120,7 +1011,7 @@
         <w:ind w:left="1740" w:hanging="420"/>
       </w:pPr>
     </w:lvl>
-    <w:lvl w:ilvl="3" w:tplc="FFFFFFFF">
+    <w:lvl w:ilvl="3">
       <w:start w:val="1"/>
       <w:numFmt w:val="decimal"/>
       <w:lvlText w:val="%4."/>
@@ -1132,7 +1023,7 @@
         <w:ind w:left="2160" w:hanging="420"/>
       </w:pPr>
     </w:lvl>
-    <w:lvl w:ilvl="4" w:tplc="FFFFFFFF">
+    <w:lvl w:ilvl="4">
       <w:start w:val="1"/>
       <w:numFmt w:val="lowerLetter"/>
       <w:lvlText w:val="%5)"/>
@@ -1144,7 +1035,7 @@
         <w:ind w:left="2580" w:hanging="420"/>
       </w:pPr>
     </w:lvl>
-    <w:lvl w:ilvl="5" w:tplc="FFFFFFFF">
+    <w:lvl w:ilvl="5">
       <w:start w:val="1"/>
       <w:numFmt w:val="lowerRoman"/>
       <w:lvlText w:val="%6."/>
@@ -1156,7 +1047,7 @@
         <w:ind w:left="3000" w:hanging="420"/>
       </w:pPr>
     </w:lvl>
-    <w:lvl w:ilvl="6" w:tplc="FFFFFFFF">
+    <w:lvl w:ilvl="6">
       <w:start w:val="1"/>
       <w:numFmt w:val="decimal"/>
       <w:lvlText w:val="%7."/>
@@ -1168,7 +1059,7 @@
         <w:ind w:left="3420" w:hanging="420"/>
       </w:pPr>
     </w:lvl>
-    <w:lvl w:ilvl="7" w:tplc="FFFFFFFF">
+    <w:lvl w:ilvl="7">
       <w:start w:val="1"/>
       <w:numFmt w:val="lowerLetter"/>
       <w:lvlText w:val="%8)"/>
@@ -1180,7 +1071,7 @@
         <w:ind w:left="3840" w:hanging="420"/>
       </w:pPr>
     </w:lvl>
-    <w:lvl w:ilvl="8" w:tplc="FFFFFFFF">
+    <w:lvl w:ilvl="8">
       <w:start w:val="1"/>
       <w:numFmt w:val="lowerRoman"/>
       <w:lvlText w:val="%9."/>
@@ -1948,6 +1839,7 @@
   <w:num w:numId="7">
     <w:abstractNumId w:val="2"/>
   </w:num>
+  <w:numIdMacAtCleanup w:val="5"/>
 </w:numbering>
 </file>
 
@@ -1956,187 +1848,158 @@
   <w:docDefaults>
     <w:rPrDefault>
       <w:rPr>
-        <w:rFonts w:asciiTheme="minorHAnsi" w:eastAsiaTheme="minorEastAsia" w:hAnsiTheme="minorHAnsi" w:cstheme="minorBidi"/>
-        <w:kern w:val="2"/>
-        <w:sz w:val="21"/>
-        <w:szCs w:val="22"/>
+        <w:rFonts w:ascii="Times New Roman" w:eastAsia="宋体" w:hAnsi="Times New Roman" w:cs="Times New Roman"/>
         <w:lang w:val="en-US" w:eastAsia="zh-CN" w:bidi="ar-SA"/>
       </w:rPr>
     </w:rPrDefault>
     <w:pPrDefault/>
   </w:docDefaults>
-  <w:latentStyles w:defLockedState="0" w:defUIPriority="99" w:defSemiHidden="1" w:defUnhideWhenUsed="1" w:defQFormat="0" w:count="267">
-    <w:lsdException w:name="Normal" w:semiHidden="0" w:uiPriority="0" w:unhideWhenUsed="0" w:qFormat="1"/>
-    <w:lsdException w:name="heading 1" w:semiHidden="0" w:uiPriority="0" w:unhideWhenUsed="0" w:qFormat="1"/>
-    <w:lsdException w:name="heading 2" w:uiPriority="0" w:qFormat="1"/>
-    <w:lsdException w:name="heading 3" w:uiPriority="0" w:qFormat="1"/>
-    <w:lsdException w:name="heading 4" w:uiPriority="0" w:qFormat="1"/>
-    <w:lsdException w:name="heading 5" w:uiPriority="0" w:qFormat="1"/>
-    <w:lsdException w:name="heading 6" w:uiPriority="0" w:qFormat="1"/>
-    <w:lsdException w:name="heading 7" w:uiPriority="0" w:qFormat="1"/>
-    <w:lsdException w:name="heading 8" w:uiPriority="0" w:qFormat="1"/>
-    <w:lsdException w:name="heading 9" w:uiPriority="0" w:qFormat="1"/>
-    <w:lsdException w:name="toc 1" w:uiPriority="0"/>
-    <w:lsdException w:name="toc 2" w:uiPriority="0"/>
-    <w:lsdException w:name="toc 3" w:uiPriority="0"/>
-    <w:lsdException w:name="toc 4" w:uiPriority="0"/>
-    <w:lsdException w:name="toc 5" w:uiPriority="0"/>
-    <w:lsdException w:name="toc 6" w:uiPriority="0"/>
-    <w:lsdException w:name="toc 7" w:uiPriority="0"/>
-    <w:lsdException w:name="toc 8" w:uiPriority="0"/>
-    <w:lsdException w:name="toc 9" w:uiPriority="0"/>
-    <w:lsdException w:name="Normal Indent" w:uiPriority="0"/>
-    <w:lsdException w:name="footnote text" w:uiPriority="0"/>
-    <w:lsdException w:name="annotation text" w:uiPriority="0"/>
-    <w:lsdException w:name="header" w:uiPriority="0"/>
-    <w:lsdException w:name="footer" w:uiPriority="0"/>
-    <w:lsdException w:name="caption" w:uiPriority="35" w:qFormat="1"/>
-    <w:lsdException w:name="footnote reference" w:uiPriority="0"/>
-    <w:lsdException w:name="annotation reference" w:uiPriority="0"/>
-    <w:lsdException w:name="page number" w:uiPriority="0"/>
-    <w:lsdException w:name="Title" w:semiHidden="0" w:uiPriority="0" w:unhideWhenUsed="0" w:qFormat="1"/>
-    <w:lsdException w:name="Default Paragraph Font" w:uiPriority="1"/>
-    <w:lsdException w:name="Body Text Indent" w:uiPriority="0"/>
-    <w:lsdException w:name="Subtitle" w:semiHidden="0" w:uiPriority="11" w:unhideWhenUsed="0" w:qFormat="1"/>
-    <w:lsdException w:name="Body Text Indent 2" w:uiPriority="0"/>
-    <w:lsdException w:name="Body Text Indent 3" w:uiPriority="0"/>
-    <w:lsdException w:name="Strong" w:semiHidden="0" w:uiPriority="22" w:unhideWhenUsed="0" w:qFormat="1"/>
-    <w:lsdException w:name="Emphasis" w:semiHidden="0" w:uiPriority="20" w:unhideWhenUsed="0" w:qFormat="1"/>
-    <w:lsdException w:name="Document Map" w:uiPriority="0"/>
-    <w:lsdException w:name="Plain Text" w:uiPriority="0"/>
-    <w:lsdException w:name="annotation subject" w:uiPriority="0"/>
-    <w:lsdException w:name="No List" w:uiPriority="0"/>
-    <w:lsdException w:name="Outline List 2" w:uiPriority="0"/>
-    <w:lsdException w:name="Balloon Text" w:uiPriority="0"/>
-    <w:lsdException w:name="Table Grid" w:semiHidden="0" w:uiPriority="59" w:unhideWhenUsed="0"/>
-    <w:lsdException w:name="Placeholder Text" w:unhideWhenUsed="0"/>
-    <w:lsdException w:name="No Spacing" w:semiHidden="0" w:uiPriority="1" w:unhideWhenUsed="0" w:qFormat="1"/>
-    <w:lsdException w:name="Light Shading" w:semiHidden="0" w:uiPriority="60" w:unhideWhenUsed="0"/>
-    <w:lsdException w:name="Light List" w:semiHidden="0" w:uiPriority="61" w:unhideWhenUsed="0"/>
-    <w:lsdException w:name="Light Grid" w:semiHidden="0" w:uiPriority="62" w:unhideWhenUsed="0"/>
-    <w:lsdException w:name="Medium Shading 1" w:semiHidden="0" w:uiPriority="63" w:unhideWhenUsed="0"/>
-    <w:lsdException w:name="Medium Shading 2" w:semiHidden="0" w:uiPriority="64" w:unhideWhenUsed="0"/>
-    <w:lsdException w:name="Medium List 1" w:semiHidden="0" w:uiPriority="65" w:unhideWhenUsed="0"/>
-    <w:lsdException w:name="Medium List 2" w:semiHidden="0" w:uiPriority="66" w:unhideWhenUsed="0"/>
-    <w:lsdException w:name="Medium Grid 1" w:semiHidden="0" w:uiPriority="67" w:unhideWhenUsed="0"/>
-    <w:lsdException w:name="Medium Grid 2" w:semiHidden="0" w:uiPriority="68" w:unhideWhenUsed="0"/>
-    <w:lsdException w:name="Medium Grid 3" w:semiHidden="0" w:uiPriority="69" w:unhideWhenUsed="0"/>
-    <w:lsdException w:name="Dark List" w:semiHidden="0" w:uiPriority="70" w:unhideWhenUsed="0"/>
-    <w:lsdException w:name="Colorful Shading" w:semiHidden="0" w:uiPriority="71" w:unhideWhenUsed="0"/>
-    <w:lsdException w:name="Colorful List" w:semiHidden="0" w:uiPriority="72" w:unhideWhenUsed="0"/>
-    <w:lsdException w:name="Colorful Grid" w:semiHidden="0" w:uiPriority="73" w:unhideWhenUsed="0"/>
-    <w:lsdException w:name="Light Shading Accent 1" w:semiHidden="0" w:uiPriority="60" w:unhideWhenUsed="0"/>
-    <w:lsdException w:name="Light List Accent 1" w:semiHidden="0" w:uiPriority="61" w:unhideWhenUsed="0"/>
-    <w:lsdException w:name="Light Grid Accent 1" w:semiHidden="0" w:uiPriority="62" w:unhideWhenUsed="0"/>
-    <w:lsdException w:name="Medium Shading 1 Accent 1" w:semiHidden="0" w:uiPriority="63" w:unhideWhenUsed="0"/>
-    <w:lsdException w:name="Medium Shading 2 Accent 1" w:semiHidden="0" w:uiPriority="64" w:unhideWhenUsed="0"/>
-    <w:lsdException w:name="Medium List 1 Accent 1" w:semiHidden="0" w:uiPriority="65" w:unhideWhenUsed="0"/>
-    <w:lsdException w:name="Revision" w:unhideWhenUsed="0"/>
-    <w:lsdException w:name="List Paragraph" w:semiHidden="0" w:uiPriority="34" w:unhideWhenUsed="0" w:qFormat="1"/>
-    <w:lsdException w:name="Quote" w:semiHidden="0" w:uiPriority="29" w:unhideWhenUsed="0" w:qFormat="1"/>
-    <w:lsdException w:name="Intense Quote" w:semiHidden="0" w:uiPriority="30" w:unhideWhenUsed="0" w:qFormat="1"/>
-    <w:lsdException w:name="Medium List 2 Accent 1" w:semiHidden="0" w:uiPriority="66" w:unhideWhenUsed="0"/>
-    <w:lsdException w:name="Medium Grid 1 Accent 1" w:semiHidden="0" w:uiPriority="67" w:unhideWhenUsed="0"/>
-    <w:lsdException w:name="Medium Grid 2 Accent 1" w:semiHidden="0" w:uiPriority="68" w:unhideWhenUsed="0"/>
-    <w:lsdException w:name="Medium Grid 3 Accent 1" w:semiHidden="0" w:uiPriority="69" w:unhideWhenUsed="0"/>
-    <w:lsdException w:name="Dark List Accent 1" w:semiHidden="0" w:uiPriority="70" w:unhideWhenUsed="0"/>
-    <w:lsdException w:name="Colorful Shading Accent 1" w:semiHidden="0" w:uiPriority="71" w:unhideWhenUsed="0"/>
-    <w:lsdException w:name="Colorful List Accent 1" w:semiHidden="0" w:uiPriority="72" w:unhideWhenUsed="0"/>
-    <w:lsdException w:name="Colorful Grid Accent 1" w:semiHidden="0" w:uiPriority="73" w:unhideWhenUsed="0"/>
-    <w:lsdException w:name="Light Shading Accent 2" w:semiHidden="0" w:uiPriority="60" w:unhideWhenUsed="0"/>
-    <w:lsdException w:name="Light List Accent 2" w:semiHidden="0" w:uiPriority="61" w:unhideWhenUsed="0"/>
-    <w:lsdException w:name="Light Grid Accent 2" w:semiHidden="0" w:uiPriority="62" w:unhideWhenUsed="0"/>
-    <w:lsdException w:name="Medium Shading 1 Accent 2" w:semiHidden="0" w:uiPriority="63" w:unhideWhenUsed="0"/>
-    <w:lsdException w:name="Medium Shading 2 Accent 2" w:semiHidden="0" w:uiPriority="64" w:unhideWhenUsed="0"/>
-    <w:lsdException w:name="Medium List 1 Accent 2" w:semiHidden="0" w:uiPriority="65" w:unhideWhenUsed="0"/>
-    <w:lsdException w:name="Medium List 2 Accent 2" w:semiHidden="0" w:uiPriority="66" w:unhideWhenUsed="0"/>
-    <w:lsdException w:name="Medium Grid 1 Accent 2" w:semiHidden="0" w:uiPriority="67" w:unhideWhenUsed="0"/>
-    <w:lsdException w:name="Medium Grid 2 Accent 2" w:semiHidden="0" w:uiPriority="68" w:unhideWhenUsed="0"/>
-    <w:lsdException w:name="Medium Grid 3 Accent 2" w:semiHidden="0" w:uiPriority="69" w:unhideWhenUsed="0"/>
-    <w:lsdException w:name="Dark List Accent 2" w:semiHidden="0" w:uiPriority="70" w:unhideWhenUsed="0"/>
-    <w:lsdException w:name="Colorful Shading Accent 2" w:semiHidden="0" w:uiPriority="71" w:unhideWhenUsed="0"/>
-    <w:lsdException w:name="Colorful List Accent 2" w:semiHidden="0" w:uiPriority="72" w:unhideWhenUsed="0"/>
-    <w:lsdException w:name="Colorful Grid Accent 2" w:semiHidden="0" w:uiPriority="73" w:unhideWhenUsed="0"/>
-    <w:lsdException w:name="Light Shading Accent 3" w:semiHidden="0" w:uiPriority="60" w:unhideWhenUsed="0"/>
-    <w:lsdException w:name="Light List Accent 3" w:semiHidden="0" w:uiPriority="61" w:unhideWhenUsed="0"/>
-    <w:lsdException w:name="Light Grid Accent 3" w:semiHidden="0" w:uiPriority="62" w:unhideWhenUsed="0"/>
-    <w:lsdException w:name="Medium Shading 1 Accent 3" w:semiHidden="0" w:uiPriority="63" w:unhideWhenUsed="0"/>
-    <w:lsdException w:name="Medium Shading 2 Accent 3" w:semiHidden="0" w:uiPriority="64" w:unhideWhenUsed="0"/>
-    <w:lsdException w:name="Medium List 1 Accent 3" w:semiHidden="0" w:uiPriority="65" w:unhideWhenUsed="0"/>
-    <w:lsdException w:name="Medium List 2 Accent 3" w:semiHidden="0" w:uiPriority="66" w:unhideWhenUsed="0"/>
-    <w:lsdException w:name="Medium Grid 1 Accent 3" w:semiHidden="0" w:uiPriority="67" w:unhideWhenUsed="0"/>
-    <w:lsdException w:name="Medium Grid 2 Accent 3" w:semiHidden="0" w:uiPriority="68" w:unhideWhenUsed="0"/>
-    <w:lsdException w:name="Medium Grid 3 Accent 3" w:semiHidden="0" w:uiPriority="69" w:unhideWhenUsed="0"/>
-    <w:lsdException w:name="Dark List Accent 3" w:semiHidden="0" w:uiPriority="70" w:unhideWhenUsed="0"/>
-    <w:lsdException w:name="Colorful Shading Accent 3" w:semiHidden="0" w:uiPriority="71" w:unhideWhenUsed="0"/>
-    <w:lsdException w:name="Colorful List Accent 3" w:semiHidden="0" w:uiPriority="72" w:unhideWhenUsed="0"/>
-    <w:lsdException w:name="Colorful Grid Accent 3" w:semiHidden="0" w:uiPriority="73" w:unhideWhenUsed="0"/>
-    <w:lsdException w:name="Light Shading Accent 4" w:semiHidden="0" w:uiPriority="60" w:unhideWhenUsed="0"/>
-    <w:lsdException w:name="Light List Accent 4" w:semiHidden="0" w:uiPriority="61" w:unhideWhenUsed="0"/>
-    <w:lsdException w:name="Light Grid Accent 4" w:semiHidden="0" w:uiPriority="62" w:unhideWhenUsed="0"/>
-    <w:lsdException w:name="Medium Shading 1 Accent 4" w:semiHidden="0" w:uiPriority="63" w:unhideWhenUsed="0"/>
-    <w:lsdException w:name="Medium Shading 2 Accent 4" w:semiHidden="0" w:uiPriority="64" w:unhideWhenUsed="0"/>
-    <w:lsdException w:name="Medium List 1 Accent 4" w:semiHidden="0" w:uiPriority="65" w:unhideWhenUsed="0"/>
-    <w:lsdException w:name="Medium List 2 Accent 4" w:semiHidden="0" w:uiPriority="66" w:unhideWhenUsed="0"/>
-    <w:lsdException w:name="Medium Grid 1 Accent 4" w:semiHidden="0" w:uiPriority="67" w:unhideWhenUsed="0"/>
-    <w:lsdException w:name="Medium Grid 2 Accent 4" w:semiHidden="0" w:uiPriority="68" w:unhideWhenUsed="0"/>
-    <w:lsdException w:name="Medium Grid 3 Accent 4" w:semiHidden="0" w:uiPriority="69" w:unhideWhenUsed="0"/>
-    <w:lsdException w:name="Dark List Accent 4" w:semiHidden="0" w:uiPriority="70" w:unhideWhenUsed="0"/>
-    <w:lsdException w:name="Colorful Shading Accent 4" w:semiHidden="0" w:uiPriority="71" w:unhideWhenUsed="0"/>
-    <w:lsdException w:name="Colorful List Accent 4" w:semiHidden="0" w:uiPriority="72" w:unhideWhenUsed="0"/>
-    <w:lsdException w:name="Colorful Grid Accent 4" w:semiHidden="0" w:uiPriority="73" w:unhideWhenUsed="0"/>
-    <w:lsdException w:name="Light Shading Accent 5" w:semiHidden="0" w:uiPriority="60" w:unhideWhenUsed="0"/>
-    <w:lsdException w:name="Light List Accent 5" w:semiHidden="0" w:uiPriority="61" w:unhideWhenUsed="0"/>
-    <w:lsdException w:name="Light Grid Accent 5" w:semiHidden="0" w:uiPriority="62" w:unhideWhenUsed="0"/>
-    <w:lsdException w:name="Medium Shading 1 Accent 5" w:semiHidden="0" w:uiPriority="63" w:unhideWhenUsed="0"/>
-    <w:lsdException w:name="Medium Shading 2 Accent 5" w:semiHidden="0" w:uiPriority="64" w:unhideWhenUsed="0"/>
-    <w:lsdException w:name="Medium List 1 Accent 5" w:semiHidden="0" w:uiPriority="65" w:unhideWhenUsed="0"/>
-    <w:lsdException w:name="Medium List 2 Accent 5" w:semiHidden="0" w:uiPriority="66" w:unhideWhenUsed="0"/>
-    <w:lsdException w:name="Medium Grid 1 Accent 5" w:semiHidden="0" w:uiPriority="67" w:unhideWhenUsed="0"/>
-    <w:lsdException w:name="Medium Grid 2 Accent 5" w:semiHidden="0" w:uiPriority="68" w:unhideWhenUsed="0"/>
-    <w:lsdException w:name="Medium Grid 3 Accent 5" w:semiHidden="0" w:uiPriority="69" w:unhideWhenUsed="0"/>
-    <w:lsdException w:name="Dark List Accent 5" w:semiHidden="0" w:uiPriority="70" w:unhideWhenUsed="0"/>
-    <w:lsdException w:name="Colorful Shading Accent 5" w:semiHidden="0" w:uiPriority="71" w:unhideWhenUsed="0"/>
-    <w:lsdException w:name="Colorful List Accent 5" w:semiHidden="0" w:uiPriority="72" w:unhideWhenUsed="0"/>
-    <w:lsdException w:name="Colorful Grid Accent 5" w:semiHidden="0" w:uiPriority="73" w:unhideWhenUsed="0"/>
-    <w:lsdException w:name="Light Shading Accent 6" w:semiHidden="0" w:uiPriority="60" w:unhideWhenUsed="0"/>
-    <w:lsdException w:name="Light List Accent 6" w:semiHidden="0" w:uiPriority="61" w:unhideWhenUsed="0"/>
-    <w:lsdException w:name="Light Grid Accent 6" w:semiHidden="0" w:uiPriority="62" w:unhideWhenUsed="0"/>
-    <w:lsdException w:name="Medium Shading 1 Accent 6" w:semiHidden="0" w:uiPriority="63" w:unhideWhenUsed="0"/>
-    <w:lsdException w:name="Medium Shading 2 Accent 6" w:semiHidden="0" w:uiPriority="64" w:unhideWhenUsed="0"/>
-    <w:lsdException w:name="Medium List 1 Accent 6" w:semiHidden="0" w:uiPriority="65" w:unhideWhenUsed="0"/>
-    <w:lsdException w:name="Medium List 2 Accent 6" w:semiHidden="0" w:uiPriority="66" w:unhideWhenUsed="0"/>
-    <w:lsdException w:name="Medium Grid 1 Accent 6" w:semiHidden="0" w:uiPriority="67" w:unhideWhenUsed="0"/>
-    <w:lsdException w:name="Medium Grid 2 Accent 6" w:semiHidden="0" w:uiPriority="68" w:unhideWhenUsed="0"/>
-    <w:lsdException w:name="Medium Grid 3 Accent 6" w:semiHidden="0" w:uiPriority="69" w:unhideWhenUsed="0"/>
-    <w:lsdException w:name="Dark List Accent 6" w:semiHidden="0" w:uiPriority="70" w:unhideWhenUsed="0"/>
-    <w:lsdException w:name="Colorful Shading Accent 6" w:semiHidden="0" w:uiPriority="71" w:unhideWhenUsed="0"/>
-    <w:lsdException w:name="Colorful List Accent 6" w:semiHidden="0" w:uiPriority="72" w:unhideWhenUsed="0"/>
-    <w:lsdException w:name="Colorful Grid Accent 6" w:semiHidden="0" w:uiPriority="73" w:unhideWhenUsed="0"/>
-    <w:lsdException w:name="Subtle Emphasis" w:semiHidden="0" w:uiPriority="19" w:unhideWhenUsed="0" w:qFormat="1"/>
-    <w:lsdException w:name="Intense Emphasis" w:semiHidden="0" w:uiPriority="21" w:unhideWhenUsed="0" w:qFormat="1"/>
-    <w:lsdException w:name="Subtle Reference" w:semiHidden="0" w:uiPriority="31" w:unhideWhenUsed="0" w:qFormat="1"/>
-    <w:lsdException w:name="Intense Reference" w:semiHidden="0" w:uiPriority="32" w:unhideWhenUsed="0" w:qFormat="1"/>
-    <w:lsdException w:name="Book Title" w:semiHidden="0" w:uiPriority="33" w:unhideWhenUsed="0" w:qFormat="1"/>
-    <w:lsdException w:name="Bibliography" w:uiPriority="37"/>
-    <w:lsdException w:name="TOC Heading" w:uiPriority="39" w:qFormat="1"/>
+  <w:latentStyles w:defLockedState="0" w:defUIPriority="0" w:defSemiHidden="0" w:defUnhideWhenUsed="0" w:defQFormat="0" w:count="267">
+    <w:lsdException w:name="Normal" w:qFormat="1"/>
+    <w:lsdException w:name="heading 1" w:qFormat="1"/>
+    <w:lsdException w:name="heading 2" w:qFormat="1"/>
+    <w:lsdException w:name="heading 3" w:qFormat="1"/>
+    <w:lsdException w:name="heading 4" w:qFormat="1"/>
+    <w:lsdException w:name="heading 5" w:qFormat="1"/>
+    <w:lsdException w:name="heading 6" w:qFormat="1"/>
+    <w:lsdException w:name="heading 7" w:qFormat="1"/>
+    <w:lsdException w:name="heading 8" w:qFormat="1"/>
+    <w:lsdException w:name="heading 9" w:qFormat="1"/>
+    <w:lsdException w:name="caption" w:semiHidden="1" w:unhideWhenUsed="1" w:qFormat="1"/>
+    <w:lsdException w:name="Title" w:qFormat="1"/>
+    <w:lsdException w:name="Subtitle" w:qFormat="1"/>
+    <w:lsdException w:name="Strong" w:qFormat="1"/>
+    <w:lsdException w:name="Emphasis" w:qFormat="1"/>
+    <w:lsdException w:name="Placeholder Text" w:semiHidden="1" w:uiPriority="99"/>
+    <w:lsdException w:name="No Spacing" w:uiPriority="1" w:qFormat="1"/>
+    <w:lsdException w:name="Light Shading" w:uiPriority="60"/>
+    <w:lsdException w:name="Light List" w:uiPriority="61"/>
+    <w:lsdException w:name="Light Grid" w:uiPriority="62"/>
+    <w:lsdException w:name="Medium Shading 1" w:uiPriority="63"/>
+    <w:lsdException w:name="Medium Shading 2" w:uiPriority="64"/>
+    <w:lsdException w:name="Medium List 1" w:uiPriority="65"/>
+    <w:lsdException w:name="Medium List 2" w:uiPriority="66"/>
+    <w:lsdException w:name="Medium Grid 1" w:uiPriority="67"/>
+    <w:lsdException w:name="Medium Grid 2" w:uiPriority="68"/>
+    <w:lsdException w:name="Medium Grid 3" w:uiPriority="69"/>
+    <w:lsdException w:name="Dark List" w:uiPriority="70"/>
+    <w:lsdException w:name="Colorful Shading" w:uiPriority="71"/>
+    <w:lsdException w:name="Colorful List" w:uiPriority="72"/>
+    <w:lsdException w:name="Colorful Grid" w:uiPriority="73"/>
+    <w:lsdException w:name="Light Shading Accent 1" w:uiPriority="60"/>
+    <w:lsdException w:name="Light List Accent 1" w:uiPriority="61"/>
+    <w:lsdException w:name="Light Grid Accent 1" w:uiPriority="62"/>
+    <w:lsdException w:name="Medium Shading 1 Accent 1" w:uiPriority="63"/>
+    <w:lsdException w:name="Medium Shading 2 Accent 1" w:uiPriority="64"/>
+    <w:lsdException w:name="Medium List 1 Accent 1" w:uiPriority="65"/>
+    <w:lsdException w:name="Revision" w:semiHidden="1" w:uiPriority="99"/>
+    <w:lsdException w:name="List Paragraph" w:uiPriority="34" w:qFormat="1"/>
+    <w:lsdException w:name="Quote" w:uiPriority="29" w:qFormat="1"/>
+    <w:lsdException w:name="Intense Quote" w:uiPriority="30" w:qFormat="1"/>
+    <w:lsdException w:name="Medium List 2 Accent 1" w:uiPriority="66"/>
+    <w:lsdException w:name="Medium Grid 1 Accent 1" w:uiPriority="67"/>
+    <w:lsdException w:name="Medium Grid 2 Accent 1" w:uiPriority="68"/>
+    <w:lsdException w:name="Medium Grid 3 Accent 1" w:uiPriority="69"/>
+    <w:lsdException w:name="Dark List Accent 1" w:uiPriority="70"/>
+    <w:lsdException w:name="Colorful Shading Accent 1" w:uiPriority="71"/>
+    <w:lsdException w:name="Colorful List Accent 1" w:uiPriority="72"/>
+    <w:lsdException w:name="Colorful Grid Accent 1" w:uiPriority="73"/>
+    <w:lsdException w:name="Light Shading Accent 2" w:uiPriority="60"/>
+    <w:lsdException w:name="Light List Accent 2" w:uiPriority="61"/>
+    <w:lsdException w:name="Light Grid Accent 2" w:uiPriority="62"/>
+    <w:lsdException w:name="Medium Shading 1 Accent 2" w:uiPriority="63"/>
+    <w:lsdException w:name="Medium Shading 2 Accent 2" w:uiPriority="64"/>
+    <w:lsdException w:name="Medium List 1 Accent 2" w:uiPriority="65"/>
+    <w:lsdException w:name="Medium List 2 Accent 2" w:uiPriority="66"/>
+    <w:lsdException w:name="Medium Grid 1 Accent 2" w:uiPriority="67"/>
+    <w:lsdException w:name="Medium Grid 2 Accent 2" w:uiPriority="68"/>
+    <w:lsdException w:name="Medium Grid 3 Accent 2" w:uiPriority="69"/>
+    <w:lsdException w:name="Dark List Accent 2" w:uiPriority="70"/>
+    <w:lsdException w:name="Colorful Shading Accent 2" w:uiPriority="71"/>
+    <w:lsdException w:name="Colorful List Accent 2" w:uiPriority="72"/>
+    <w:lsdException w:name="Colorful Grid Accent 2" w:uiPriority="73"/>
+    <w:lsdException w:name="Light Shading Accent 3" w:uiPriority="60"/>
+    <w:lsdException w:name="Light List Accent 3" w:uiPriority="61"/>
+    <w:lsdException w:name="Light Grid Accent 3" w:uiPriority="62"/>
+    <w:lsdException w:name="Medium Shading 1 Accent 3" w:uiPriority="63"/>
+    <w:lsdException w:name="Medium Shading 2 Accent 3" w:uiPriority="64"/>
+    <w:lsdException w:name="Medium List 1 Accent 3" w:uiPriority="65"/>
+    <w:lsdException w:name="Medium List 2 Accent 3" w:uiPriority="66"/>
+    <w:lsdException w:name="Medium Grid 1 Accent 3" w:uiPriority="67"/>
+    <w:lsdException w:name="Medium Grid 2 Accent 3" w:uiPriority="68"/>
+    <w:lsdException w:name="Medium Grid 3 Accent 3" w:uiPriority="69"/>
+    <w:lsdException w:name="Dark List Accent 3" w:uiPriority="70"/>
+    <w:lsdException w:name="Colorful Shading Accent 3" w:uiPriority="71"/>
+    <w:lsdException w:name="Colorful List Accent 3" w:uiPriority="72"/>
+    <w:lsdException w:name="Colorful Grid Accent 3" w:uiPriority="73"/>
+    <w:lsdException w:name="Light Shading Accent 4" w:uiPriority="60"/>
+    <w:lsdException w:name="Light List Accent 4" w:uiPriority="61"/>
+    <w:lsdException w:name="Light Grid Accent 4" w:uiPriority="62"/>
+    <w:lsdException w:name="Medium Shading 1 Accent 4" w:uiPriority="63"/>
+    <w:lsdException w:name="Medium Shading 2 Accent 4" w:uiPriority="64"/>
+    <w:lsdException w:name="Medium List 1 Accent 4" w:uiPriority="65"/>
+    <w:lsdException w:name="Medium List 2 Accent 4" w:uiPriority="66"/>
+    <w:lsdException w:name="Medium Grid 1 Accent 4" w:uiPriority="67"/>
+    <w:lsdException w:name="Medium Grid 2 Accent 4" w:uiPriority="68"/>
+    <w:lsdException w:name="Medium Grid 3 Accent 4" w:uiPriority="69"/>
+    <w:lsdException w:name="Dark List Accent 4" w:uiPriority="70"/>
+    <w:lsdException w:name="Colorful Shading Accent 4" w:uiPriority="71"/>
+    <w:lsdException w:name="Colorful List Accent 4" w:uiPriority="72"/>
+    <w:lsdException w:name="Colorful Grid Accent 4" w:uiPriority="73"/>
+    <w:lsdException w:name="Light Shading Accent 5" w:uiPriority="60"/>
+    <w:lsdException w:name="Light List Accent 5" w:uiPriority="61"/>
+    <w:lsdException w:name="Light Grid Accent 5" w:uiPriority="62"/>
+    <w:lsdException w:name="Medium Shading 1 Accent 5" w:uiPriority="63"/>
+    <w:lsdException w:name="Medium Shading 2 Accent 5" w:uiPriority="64"/>
+    <w:lsdException w:name="Medium List 1 Accent 5" w:uiPriority="65"/>
+    <w:lsdException w:name="Medium List 2 Accent 5" w:uiPriority="66"/>
+    <w:lsdException w:name="Medium Grid 1 Accent 5" w:uiPriority="67"/>
+    <w:lsdException w:name="Medium Grid 2 Accent 5" w:uiPriority="68"/>
+    <w:lsdException w:name="Medium Grid 3 Accent 5" w:uiPriority="69"/>
+    <w:lsdException w:name="Dark List Accent 5" w:uiPriority="70"/>
+    <w:lsdException w:name="Colorful Shading Accent 5" w:uiPriority="71"/>
+    <w:lsdException w:name="Colorful List Accent 5" w:uiPriority="72"/>
+    <w:lsdException w:name="Colorful Grid Accent 5" w:uiPriority="73"/>
+    <w:lsdException w:name="Light Shading Accent 6" w:uiPriority="60"/>
+    <w:lsdException w:name="Light List Accent 6" w:uiPriority="61"/>
+    <w:lsdException w:name="Light Grid Accent 6" w:uiPriority="62"/>
+    <w:lsdException w:name="Medium Shading 1 Accent 6" w:uiPriority="63"/>
+    <w:lsdException w:name="Medium Shading 2 Accent 6" w:uiPriority="64"/>
+    <w:lsdException w:name="Medium List 1 Accent 6" w:uiPriority="65"/>
+    <w:lsdException w:name="Medium List 2 Accent 6" w:uiPriority="66"/>
+    <w:lsdException w:name="Medium Grid 1 Accent 6" w:uiPriority="67"/>
+    <w:lsdException w:name="Medium Grid 2 Accent 6" w:uiPriority="68"/>
+    <w:lsdException w:name="Medium Grid 3 Accent 6" w:uiPriority="69"/>
+    <w:lsdException w:name="Dark List Accent 6" w:uiPriority="70"/>
+    <w:lsdException w:name="Colorful Shading Accent 6" w:uiPriority="71"/>
+    <w:lsdException w:name="Colorful List Accent 6" w:uiPriority="72"/>
+    <w:lsdException w:name="Colorful Grid Accent 6" w:uiPriority="73"/>
+    <w:lsdException w:name="Subtle Emphasis" w:uiPriority="19" w:qFormat="1"/>
+    <w:lsdException w:name="Intense Emphasis" w:uiPriority="21" w:qFormat="1"/>
+    <w:lsdException w:name="Subtle Reference" w:uiPriority="31" w:qFormat="1"/>
+    <w:lsdException w:name="Intense Reference" w:uiPriority="32" w:qFormat="1"/>
+    <w:lsdException w:name="Book Title" w:uiPriority="33" w:qFormat="1"/>
+    <w:lsdException w:name="Bibliography" w:semiHidden="1" w:uiPriority="37" w:unhideWhenUsed="1"/>
+    <w:lsdException w:name="TOC Heading" w:semiHidden="1" w:uiPriority="39" w:unhideWhenUsed="1" w:qFormat="1"/>
   </w:latentStyles>
   <w:style w:type="paragraph" w:default="1" w:styleId="a">
     <w:name w:val="Normal"/>
     <w:qFormat/>
-    <w:rsid w:val="00C52A82"/>
     <w:pPr>
       <w:widowControl w:val="0"/>
       <w:jc w:val="both"/>
     </w:pPr>
+    <w:rPr>
+      <w:kern w:val="2"/>
+      <w:sz w:val="21"/>
+    </w:rPr>
   </w:style>
   <w:style w:type="paragraph" w:styleId="1">
     <w:name w:val="heading 1"/>
     <w:basedOn w:val="a"/>
     <w:next w:val="a"/>
-    <w:link w:val="1Char"/>
     <w:qFormat/>
-    <w:rsid w:val="000B303B"/>
+    <w:rsid w:val="0091616F"/>
     <w:pPr>
       <w:keepNext/>
       <w:keepLines/>
@@ -2148,21 +2011,18 @@
       <w:outlineLvl w:val="0"/>
     </w:pPr>
     <w:rPr>
-      <w:rFonts w:ascii="Times New Roman" w:eastAsia="宋体" w:hAnsi="Times New Roman" w:cs="Times New Roman"/>
       <w:b/>
       <w:color w:val="000000"/>
       <w:kern w:val="44"/>
       <w:sz w:val="32"/>
-      <w:szCs w:val="20"/>
     </w:rPr>
   </w:style>
   <w:style w:type="paragraph" w:styleId="2">
     <w:name w:val="heading 2"/>
     <w:basedOn w:val="a"/>
     <w:next w:val="a0"/>
-    <w:link w:val="2Char"/>
     <w:qFormat/>
-    <w:rsid w:val="000B303B"/>
+    <w:rsid w:val="00EB481B"/>
     <w:pPr>
       <w:keepNext/>
       <w:keepLines/>
@@ -2175,7 +2035,7 @@
       <w:outlineLvl w:val="1"/>
     </w:pPr>
     <w:rPr>
-      <w:rFonts w:ascii="Times New Roman" w:eastAsia="宋体" w:hAnsi="Times New Roman" w:cs="simsun"/>
+      <w:rFonts w:cs="simsun"/>
       <w:b/>
       <w:bCs/>
       <w:color w:val="000000"/>
@@ -2189,9 +2049,8 @@
     <w:name w:val="heading 3"/>
     <w:basedOn w:val="2"/>
     <w:next w:val="a0"/>
-    <w:link w:val="3Char"/>
     <w:qFormat/>
-    <w:rsid w:val="000B303B"/>
+    <w:rsid w:val="00EB481B"/>
     <w:pPr>
       <w:numPr>
         <w:ilvl w:val="2"/>
@@ -2210,9 +2069,8 @@
     <w:name w:val="heading 4"/>
     <w:basedOn w:val="1"/>
     <w:next w:val="a"/>
-    <w:link w:val="4Char"/>
     <w:qFormat/>
-    <w:rsid w:val="000B303B"/>
+    <w:rsid w:val="00DF2D09"/>
     <w:pPr>
       <w:numPr>
         <w:ilvl w:val="3"/>
@@ -2229,9 +2087,8 @@
     <w:name w:val="heading 5"/>
     <w:basedOn w:val="a"/>
     <w:next w:val="a"/>
-    <w:link w:val="5Char"/>
     <w:qFormat/>
-    <w:rsid w:val="000B303B"/>
+    <w:rsid w:val="0091616F"/>
     <w:pPr>
       <w:keepNext/>
       <w:keepLines/>
@@ -2239,19 +2096,16 @@
       <w:outlineLvl w:val="4"/>
     </w:pPr>
     <w:rPr>
-      <w:rFonts w:ascii="Times New Roman" w:eastAsia="宋体" w:hAnsi="Times New Roman" w:cs="Times New Roman"/>
       <w:b/>
       <w:sz w:val="28"/>
-      <w:szCs w:val="20"/>
     </w:rPr>
   </w:style>
   <w:style w:type="paragraph" w:styleId="6">
     <w:name w:val="heading 6"/>
     <w:basedOn w:val="a"/>
     <w:next w:val="a"/>
-    <w:link w:val="6Char"/>
     <w:qFormat/>
-    <w:rsid w:val="000B303B"/>
+    <w:rsid w:val="0091616F"/>
     <w:pPr>
       <w:keepNext/>
       <w:keepLines/>
@@ -2259,19 +2113,17 @@
       <w:outlineLvl w:val="5"/>
     </w:pPr>
     <w:rPr>
-      <w:rFonts w:ascii="Arial" w:eastAsia="永中黑体" w:hAnsi="Arial" w:cs="Times New Roman"/>
+      <w:rFonts w:ascii="Arial" w:eastAsia="永中黑体" w:hAnsi="Arial"/>
       <w:b/>
       <w:sz w:val="24"/>
-      <w:szCs w:val="20"/>
     </w:rPr>
   </w:style>
   <w:style w:type="paragraph" w:styleId="7">
     <w:name w:val="heading 7"/>
     <w:basedOn w:val="a"/>
     <w:next w:val="a"/>
-    <w:link w:val="7Char"/>
     <w:qFormat/>
-    <w:rsid w:val="000B303B"/>
+    <w:rsid w:val="0091616F"/>
     <w:pPr>
       <w:keepNext/>
       <w:keepLines/>
@@ -2279,19 +2131,16 @@
       <w:outlineLvl w:val="6"/>
     </w:pPr>
     <w:rPr>
-      <w:rFonts w:ascii="Times New Roman" w:eastAsia="宋体" w:hAnsi="Times New Roman" w:cs="Times New Roman"/>
       <w:b/>
       <w:sz w:val="24"/>
-      <w:szCs w:val="20"/>
     </w:rPr>
   </w:style>
   <w:style w:type="paragraph" w:styleId="8">
     <w:name w:val="heading 8"/>
     <w:basedOn w:val="a"/>
     <w:next w:val="a"/>
-    <w:link w:val="8Char"/>
     <w:qFormat/>
-    <w:rsid w:val="000B303B"/>
+    <w:rsid w:val="0091616F"/>
     <w:pPr>
       <w:keepNext/>
       <w:keepLines/>
@@ -2299,18 +2148,16 @@
       <w:outlineLvl w:val="7"/>
     </w:pPr>
     <w:rPr>
-      <w:rFonts w:ascii="Arial" w:eastAsia="永中黑体" w:hAnsi="Arial" w:cs="Times New Roman"/>
+      <w:rFonts w:ascii="Arial" w:eastAsia="永中黑体" w:hAnsi="Arial"/>
       <w:sz w:val="24"/>
-      <w:szCs w:val="20"/>
     </w:rPr>
   </w:style>
   <w:style w:type="paragraph" w:styleId="9">
     <w:name w:val="heading 9"/>
     <w:basedOn w:val="a"/>
     <w:next w:val="a"/>
-    <w:link w:val="9Char"/>
     <w:qFormat/>
-    <w:rsid w:val="000B303B"/>
+    <w:rsid w:val="0091616F"/>
     <w:pPr>
       <w:keepNext/>
       <w:keepLines/>
@@ -2318,22 +2165,15 @@
       <w:outlineLvl w:val="8"/>
     </w:pPr>
     <w:rPr>
-      <w:rFonts w:ascii="Arial" w:eastAsia="永中黑体" w:hAnsi="Arial" w:cs="Times New Roman"/>
-      <w:szCs w:val="20"/>
+      <w:rFonts w:ascii="Arial" w:eastAsia="永中黑体" w:hAnsi="Arial"/>
     </w:rPr>
   </w:style>
   <w:style w:type="character" w:default="1" w:styleId="a1">
     <w:name w:val="Default Paragraph Font"/>
-    <w:uiPriority w:val="1"/>
-    <w:semiHidden/>
-    <w:unhideWhenUsed/>
   </w:style>
   <w:style w:type="table" w:default="1" w:styleId="a2">
     <w:name w:val="Normal Table"/>
-    <w:uiPriority w:val="99"/>
     <w:semiHidden/>
-    <w:unhideWhenUsed/>
-    <w:qFormat/>
     <w:tblPr>
       <w:tblInd w:w="0" w:type="dxa"/>
       <w:tblCellMar>
@@ -2346,163 +2186,48 @@
   </w:style>
   <w:style w:type="numbering" w:default="1" w:styleId="a3">
     <w:name w:val="No List"/>
-    <w:uiPriority w:val="99"/>
     <w:semiHidden/>
-    <w:unhideWhenUsed/>
-  </w:style>
-  <w:style w:type="character" w:customStyle="1" w:styleId="1Char">
-    <w:name w:val="标题 1 Char"/>
-    <w:basedOn w:val="a1"/>
-    <w:link w:val="1"/>
-    <w:rsid w:val="000B303B"/>
-    <w:rPr>
-      <w:rFonts w:ascii="Times New Roman" w:eastAsia="宋体" w:hAnsi="Times New Roman" w:cs="Times New Roman"/>
-      <w:b/>
-      <w:color w:val="000000"/>
-      <w:kern w:val="44"/>
-      <w:sz w:val="32"/>
-      <w:szCs w:val="20"/>
-    </w:rPr>
-  </w:style>
-  <w:style w:type="character" w:customStyle="1" w:styleId="2Char">
-    <w:name w:val="标题 2 Char"/>
-    <w:basedOn w:val="a1"/>
-    <w:link w:val="2"/>
-    <w:rsid w:val="000B303B"/>
-    <w:rPr>
-      <w:rFonts w:ascii="Times New Roman" w:eastAsia="宋体" w:hAnsi="Times New Roman" w:cs="simsun"/>
-      <w:b/>
-      <w:bCs/>
-      <w:color w:val="000000"/>
-      <w:kern w:val="0"/>
-      <w:sz w:val="30"/>
-      <w:szCs w:val="30"/>
-      <w:lang w:eastAsia="en-US"/>
-    </w:rPr>
-  </w:style>
-  <w:style w:type="character" w:customStyle="1" w:styleId="3Char">
-    <w:name w:val="标题 3 Char"/>
-    <w:basedOn w:val="a1"/>
-    <w:link w:val="3"/>
-    <w:rsid w:val="000B303B"/>
-    <w:rPr>
-      <w:rFonts w:ascii="宋体" w:eastAsia="宋体" w:hAnsi="宋体" w:cs="simsun"/>
-      <w:bCs/>
-      <w:color w:val="000000"/>
-      <w:kern w:val="0"/>
-      <w:sz w:val="28"/>
-      <w:szCs w:val="30"/>
-    </w:rPr>
-  </w:style>
-  <w:style w:type="character" w:customStyle="1" w:styleId="4Char">
-    <w:name w:val="标题 4 Char"/>
-    <w:basedOn w:val="a1"/>
-    <w:link w:val="4"/>
-    <w:rsid w:val="000B303B"/>
-    <w:rPr>
-      <w:rFonts w:ascii="Times New Roman" w:eastAsia="宋体" w:hAnsi="Times New Roman" w:cs="Times New Roman"/>
-      <w:b/>
-      <w:color w:val="000000"/>
-      <w:kern w:val="44"/>
-      <w:sz w:val="24"/>
-      <w:szCs w:val="24"/>
-    </w:rPr>
-  </w:style>
-  <w:style w:type="character" w:customStyle="1" w:styleId="5Char">
-    <w:name w:val="标题 5 Char"/>
-    <w:basedOn w:val="a1"/>
-    <w:link w:val="5"/>
-    <w:rsid w:val="000B303B"/>
-    <w:rPr>
-      <w:rFonts w:ascii="Times New Roman" w:eastAsia="宋体" w:hAnsi="Times New Roman" w:cs="Times New Roman"/>
-      <w:b/>
-      <w:sz w:val="28"/>
-      <w:szCs w:val="20"/>
-    </w:rPr>
-  </w:style>
-  <w:style w:type="character" w:customStyle="1" w:styleId="6Char">
-    <w:name w:val="标题 6 Char"/>
-    <w:basedOn w:val="a1"/>
-    <w:link w:val="6"/>
-    <w:rsid w:val="000B303B"/>
-    <w:rPr>
-      <w:rFonts w:ascii="Arial" w:eastAsia="永中黑体" w:hAnsi="Arial" w:cs="Times New Roman"/>
-      <w:b/>
-      <w:sz w:val="24"/>
-      <w:szCs w:val="20"/>
-    </w:rPr>
-  </w:style>
-  <w:style w:type="character" w:customStyle="1" w:styleId="7Char">
-    <w:name w:val="标题 7 Char"/>
-    <w:basedOn w:val="a1"/>
-    <w:link w:val="7"/>
-    <w:rsid w:val="000B303B"/>
-    <w:rPr>
-      <w:rFonts w:ascii="Times New Roman" w:eastAsia="宋体" w:hAnsi="Times New Roman" w:cs="Times New Roman"/>
-      <w:b/>
-      <w:sz w:val="24"/>
-      <w:szCs w:val="20"/>
-    </w:rPr>
-  </w:style>
-  <w:style w:type="character" w:customStyle="1" w:styleId="8Char">
-    <w:name w:val="标题 8 Char"/>
-    <w:basedOn w:val="a1"/>
-    <w:link w:val="8"/>
-    <w:rsid w:val="000B303B"/>
-    <w:rPr>
-      <w:rFonts w:ascii="Arial" w:eastAsia="永中黑体" w:hAnsi="Arial" w:cs="Times New Roman"/>
-      <w:sz w:val="24"/>
-      <w:szCs w:val="20"/>
-    </w:rPr>
-  </w:style>
-  <w:style w:type="character" w:customStyle="1" w:styleId="9Char">
-    <w:name w:val="标题 9 Char"/>
-    <w:basedOn w:val="a1"/>
-    <w:link w:val="9"/>
-    <w:rsid w:val="000B303B"/>
-    <w:rPr>
-      <w:rFonts w:ascii="Arial" w:eastAsia="永中黑体" w:hAnsi="Arial" w:cs="Times New Roman"/>
-      <w:szCs w:val="20"/>
-    </w:rPr>
   </w:style>
   <w:style w:type="numbering" w:styleId="111111">
     <w:name w:val="Outline List 2"/>
     <w:basedOn w:val="a3"/>
-    <w:rsid w:val="000B303B"/>
+    <w:rsid w:val="0091616F"/>
     <w:pPr>
       <w:numPr>
         <w:numId w:val="3"/>
       </w:numPr>
     </w:pPr>
   </w:style>
+  <w:style w:type="character" w:styleId="a4">
+    <w:name w:val="Normal Table"/>
+    <w:rPr>
+      <w:rFonts w:ascii="Times New Roman" w:eastAsia="宋体" w:hAnsi="Times New Roman"/>
+      <w:sz w:val="20"/>
+    </w:rPr>
+  </w:style>
+  <w:style w:type="character" w:styleId="a5">
+    <w:name w:val="No List"/>
+  </w:style>
   <w:style w:type="paragraph" w:styleId="a0">
     <w:name w:val="Normal Indent"/>
     <w:basedOn w:val="a"/>
-    <w:rsid w:val="000B303B"/>
     <w:pPr>
       <w:ind w:firstLine="420"/>
     </w:pPr>
-    <w:rPr>
-      <w:rFonts w:ascii="Times New Roman" w:eastAsia="宋体" w:hAnsi="Times New Roman" w:cs="Times New Roman"/>
-      <w:szCs w:val="20"/>
-    </w:rPr>
   </w:style>
   <w:style w:type="paragraph" w:styleId="10">
     <w:name w:val="toc 1"/>
     <w:basedOn w:val="a"/>
     <w:next w:val="a"/>
     <w:autoRedefine/>
-    <w:rsid w:val="000B303B"/>
     <w:pPr>
       <w:spacing w:before="120" w:after="120"/>
       <w:jc w:val="left"/>
     </w:pPr>
     <w:rPr>
-      <w:rFonts w:ascii="Times New Roman" w:eastAsia="宋体" w:hAnsi="Times New Roman" w:cs="Times New Roman"/>
       <w:b/>
       <w:caps/>
       <w:sz w:val="20"/>
-      <w:szCs w:val="20"/>
     </w:rPr>
   </w:style>
   <w:style w:type="paragraph" w:styleId="90">
@@ -2510,15 +2235,12 @@
     <w:basedOn w:val="a"/>
     <w:next w:val="a"/>
     <w:autoRedefine/>
-    <w:rsid w:val="000B303B"/>
     <w:pPr>
       <w:ind w:left="1680"/>
       <w:jc w:val="left"/>
     </w:pPr>
     <w:rPr>
-      <w:rFonts w:ascii="Times New Roman" w:eastAsia="宋体" w:hAnsi="Times New Roman" w:cs="Times New Roman"/>
       <w:sz w:val="18"/>
-      <w:szCs w:val="20"/>
     </w:rPr>
   </w:style>
   <w:style w:type="paragraph" w:styleId="20">
@@ -2526,7 +2248,6 @@
     <w:basedOn w:val="a"/>
     <w:next w:val="a"/>
     <w:autoRedefine/>
-    <w:rsid w:val="000B303B"/>
     <w:pPr>
       <w:tabs>
         <w:tab w:val="left" w:pos="1680"/>
@@ -2537,9 +2258,8 @@
       <w:jc w:val="left"/>
     </w:pPr>
     <w:rPr>
-      <w:rFonts w:ascii="Times New Roman" w:eastAsia="宋体" w:hAnsi="Times New Roman" w:cs="Times New Roman"/>
       <w:smallCaps/>
-      <w:szCs w:val="20"/>
+      <w:lang w:val="en-US" w:eastAsia="zh-CN"/>
     </w:rPr>
   </w:style>
   <w:style w:type="paragraph" w:styleId="30">
@@ -2547,7 +2267,6 @@
     <w:basedOn w:val="a"/>
     <w:next w:val="a"/>
     <w:autoRedefine/>
-    <w:rsid w:val="000B303B"/>
     <w:pPr>
       <w:tabs>
         <w:tab w:val="left" w:pos="1680"/>
@@ -2559,9 +2278,8 @@
       <w:jc w:val="left"/>
     </w:pPr>
     <w:rPr>
-      <w:rFonts w:ascii="Times New Roman" w:eastAsia="宋体" w:hAnsi="Times New Roman" w:cs="Times New Roman"/>
       <w:sz w:val="20"/>
-      <w:szCs w:val="20"/>
+      <w:lang w:val="en-US" w:eastAsia="zh-CN"/>
     </w:rPr>
   </w:style>
   <w:style w:type="paragraph" w:styleId="40">
@@ -2569,15 +2287,12 @@
     <w:basedOn w:val="a"/>
     <w:next w:val="a"/>
     <w:autoRedefine/>
-    <w:rsid w:val="000B303B"/>
     <w:pPr>
       <w:ind w:left="630"/>
       <w:jc w:val="left"/>
     </w:pPr>
     <w:rPr>
-      <w:rFonts w:ascii="Times New Roman" w:eastAsia="宋体" w:hAnsi="Times New Roman" w:cs="Times New Roman"/>
       <w:sz w:val="18"/>
-      <w:szCs w:val="20"/>
     </w:rPr>
   </w:style>
   <w:style w:type="paragraph" w:styleId="50">
@@ -2585,15 +2300,12 @@
     <w:basedOn w:val="a"/>
     <w:next w:val="a"/>
     <w:autoRedefine/>
-    <w:rsid w:val="000B303B"/>
     <w:pPr>
       <w:ind w:left="840"/>
       <w:jc w:val="left"/>
     </w:pPr>
     <w:rPr>
-      <w:rFonts w:ascii="Times New Roman" w:eastAsia="宋体" w:hAnsi="Times New Roman" w:cs="Times New Roman"/>
       <w:sz w:val="18"/>
-      <w:szCs w:val="20"/>
     </w:rPr>
   </w:style>
   <w:style w:type="paragraph" w:styleId="60">
@@ -2601,15 +2313,12 @@
     <w:basedOn w:val="a"/>
     <w:next w:val="a"/>
     <w:autoRedefine/>
-    <w:rsid w:val="000B303B"/>
     <w:pPr>
       <w:ind w:left="1050"/>
       <w:jc w:val="left"/>
     </w:pPr>
     <w:rPr>
-      <w:rFonts w:ascii="Times New Roman" w:eastAsia="宋体" w:hAnsi="Times New Roman" w:cs="Times New Roman"/>
       <w:sz w:val="18"/>
-      <w:szCs w:val="20"/>
     </w:rPr>
   </w:style>
   <w:style w:type="paragraph" w:styleId="70">
@@ -2617,15 +2326,12 @@
     <w:basedOn w:val="a"/>
     <w:next w:val="a"/>
     <w:autoRedefine/>
-    <w:rsid w:val="000B303B"/>
     <w:pPr>
       <w:ind w:left="1260"/>
       <w:jc w:val="left"/>
     </w:pPr>
     <w:rPr>
-      <w:rFonts w:ascii="Times New Roman" w:eastAsia="宋体" w:hAnsi="Times New Roman" w:cs="Times New Roman"/>
       <w:sz w:val="18"/>
-      <w:szCs w:val="20"/>
     </w:rPr>
   </w:style>
   <w:style w:type="paragraph" w:styleId="80">
@@ -2633,119 +2339,57 @@
     <w:basedOn w:val="a"/>
     <w:next w:val="a"/>
     <w:autoRedefine/>
-    <w:rsid w:val="000B303B"/>
     <w:pPr>
       <w:ind w:left="1470"/>
       <w:jc w:val="left"/>
     </w:pPr>
     <w:rPr>
-      <w:rFonts w:ascii="Times New Roman" w:eastAsia="宋体" w:hAnsi="Times New Roman" w:cs="Times New Roman"/>
       <w:sz w:val="18"/>
-      <w:szCs w:val="20"/>
-    </w:rPr>
-  </w:style>
-  <w:style w:type="paragraph" w:styleId="a4">
+    </w:rPr>
+  </w:style>
+  <w:style w:type="paragraph" w:styleId="a6">
     <w:name w:val="Body Text Indent"/>
     <w:basedOn w:val="a"/>
-    <w:link w:val="Char"/>
-    <w:rsid w:val="000B303B"/>
     <w:pPr>
       <w:ind w:firstLine="525"/>
     </w:pPr>
     <w:rPr>
-      <w:rFonts w:ascii="宋体" w:eastAsia="宋体" w:hAnsi="Times New Roman" w:cs="Times New Roman" w:hint="eastAsia"/>
-      <w:szCs w:val="20"/>
-    </w:rPr>
-  </w:style>
-  <w:style w:type="character" w:customStyle="1" w:styleId="Char">
-    <w:name w:val="正文文本缩进 Char"/>
-    <w:basedOn w:val="a1"/>
-    <w:link w:val="a4"/>
-    <w:rsid w:val="000B303B"/>
-    <w:rPr>
-      <w:rFonts w:ascii="宋体" w:eastAsia="宋体" w:hAnsi="Times New Roman" w:cs="Times New Roman"/>
-      <w:szCs w:val="20"/>
+      <w:rFonts w:ascii="宋体" w:hint="eastAsia"/>
     </w:rPr>
   </w:style>
   <w:style w:type="paragraph" w:styleId="21">
     <w:name w:val="Body Text Indent 2"/>
     <w:basedOn w:val="a"/>
-    <w:link w:val="2Char0"/>
-    <w:rsid w:val="000B303B"/>
     <w:pPr>
       <w:spacing w:line="360" w:lineRule="exact"/>
       <w:ind w:firstLine="527"/>
     </w:pPr>
     <w:rPr>
-      <w:rFonts w:ascii="宋体" w:eastAsia="宋体" w:hAnsi="Times New Roman" w:cs="Times New Roman" w:hint="eastAsia"/>
+      <w:rFonts w:ascii="宋体" w:hint="eastAsia"/>
       <w:sz w:val="24"/>
-      <w:szCs w:val="20"/>
-    </w:rPr>
-  </w:style>
-  <w:style w:type="character" w:customStyle="1" w:styleId="2Char0">
-    <w:name w:val="正文文本缩进 2 Char"/>
-    <w:basedOn w:val="a1"/>
-    <w:link w:val="21"/>
-    <w:rsid w:val="000B303B"/>
-    <w:rPr>
-      <w:rFonts w:ascii="宋体" w:eastAsia="宋体" w:hAnsi="Times New Roman" w:cs="Times New Roman"/>
-      <w:sz w:val="24"/>
-      <w:szCs w:val="20"/>
     </w:rPr>
   </w:style>
   <w:style w:type="paragraph" w:styleId="31">
     <w:name w:val="Body Text Indent 3"/>
     <w:basedOn w:val="a"/>
-    <w:link w:val="3Char0"/>
-    <w:rsid w:val="000B303B"/>
     <w:pPr>
       <w:spacing w:line="320" w:lineRule="exact"/>
       <w:ind w:firstLine="527"/>
     </w:pPr>
     <w:rPr>
-      <w:rFonts w:ascii="宋体" w:eastAsia="宋体" w:hAnsi="Times New Roman" w:cs="Times New Roman" w:hint="eastAsia"/>
-      <w:szCs w:val="20"/>
-    </w:rPr>
-  </w:style>
-  <w:style w:type="character" w:customStyle="1" w:styleId="3Char0">
-    <w:name w:val="正文文本缩进 3 Char"/>
-    <w:basedOn w:val="a1"/>
-    <w:link w:val="31"/>
-    <w:rsid w:val="000B303B"/>
-    <w:rPr>
-      <w:rFonts w:ascii="宋体" w:eastAsia="宋体" w:hAnsi="Times New Roman" w:cs="Times New Roman"/>
-      <w:szCs w:val="20"/>
-    </w:rPr>
-  </w:style>
-  <w:style w:type="paragraph" w:styleId="a5">
+      <w:rFonts w:ascii="宋体" w:hint="eastAsia"/>
+    </w:rPr>
+  </w:style>
+  <w:style w:type="paragraph" w:styleId="a7">
     <w:name w:val="Document Map"/>
     <w:basedOn w:val="a"/>
-    <w:link w:val="Char0"/>
-    <w:rsid w:val="000B303B"/>
     <w:pPr>
       <w:shd w:val="clear" w:color="auto" w:fill="000080"/>
     </w:pPr>
-    <w:rPr>
-      <w:rFonts w:ascii="Times New Roman" w:eastAsia="宋体" w:hAnsi="Times New Roman" w:cs="Times New Roman"/>
-      <w:szCs w:val="20"/>
-    </w:rPr>
-  </w:style>
-  <w:style w:type="character" w:customStyle="1" w:styleId="Char0">
-    <w:name w:val="文档结构图 Char"/>
-    <w:basedOn w:val="a1"/>
-    <w:link w:val="a5"/>
-    <w:rsid w:val="000B303B"/>
-    <w:rPr>
-      <w:rFonts w:ascii="Times New Roman" w:eastAsia="宋体" w:hAnsi="Times New Roman" w:cs="Times New Roman"/>
-      <w:szCs w:val="20"/>
-      <w:shd w:val="clear" w:color="auto" w:fill="000080"/>
-    </w:rPr>
-  </w:style>
-  <w:style w:type="paragraph" w:styleId="a6">
+  </w:style>
+  <w:style w:type="paragraph" w:styleId="a8">
     <w:name w:val="footer"/>
     <w:basedOn w:val="a"/>
-    <w:link w:val="Char1"/>
-    <w:rsid w:val="000B303B"/>
     <w:pPr>
       <w:tabs>
         <w:tab w:val="center" w:pos="4153"/>
@@ -2755,32 +2399,16 @@
       <w:jc w:val="left"/>
     </w:pPr>
     <w:rPr>
-      <w:rFonts w:ascii="Times New Roman" w:eastAsia="宋体" w:hAnsi="Times New Roman" w:cs="Times New Roman"/>
       <w:sz w:val="18"/>
-      <w:szCs w:val="20"/>
-    </w:rPr>
-  </w:style>
-  <w:style w:type="character" w:customStyle="1" w:styleId="Char1">
-    <w:name w:val="页脚 Char"/>
-    <w:basedOn w:val="a1"/>
-    <w:link w:val="a6"/>
-    <w:rsid w:val="000B303B"/>
-    <w:rPr>
-      <w:rFonts w:ascii="Times New Roman" w:eastAsia="宋体" w:hAnsi="Times New Roman" w:cs="Times New Roman"/>
-      <w:sz w:val="18"/>
-      <w:szCs w:val="20"/>
-    </w:rPr>
-  </w:style>
-  <w:style w:type="character" w:styleId="a7">
+    </w:rPr>
+  </w:style>
+  <w:style w:type="character" w:styleId="a9">
     <w:name w:val="page number"/>
     <w:basedOn w:val="a1"/>
-    <w:rsid w:val="000B303B"/>
-  </w:style>
-  <w:style w:type="paragraph" w:styleId="a8">
+  </w:style>
+  <w:style w:type="paragraph" w:styleId="aa">
     <w:name w:val="header"/>
     <w:basedOn w:val="a"/>
-    <w:link w:val="Char2"/>
-    <w:rsid w:val="000B303B"/>
     <w:pPr>
       <w:pBdr>
         <w:bottom w:val="single" w:sz="6" w:space="1" w:color="auto"/>
@@ -2793,177 +2421,80 @@
       <w:jc w:val="center"/>
     </w:pPr>
     <w:rPr>
-      <w:rFonts w:ascii="Times New Roman" w:eastAsia="宋体" w:hAnsi="Times New Roman" w:cs="Times New Roman"/>
       <w:sz w:val="18"/>
-      <w:szCs w:val="20"/>
-    </w:rPr>
-  </w:style>
-  <w:style w:type="character" w:customStyle="1" w:styleId="Char2">
-    <w:name w:val="页眉 Char"/>
-    <w:basedOn w:val="a1"/>
-    <w:link w:val="a8"/>
-    <w:rsid w:val="000B303B"/>
-    <w:rPr>
-      <w:rFonts w:ascii="Times New Roman" w:eastAsia="宋体" w:hAnsi="Times New Roman" w:cs="Times New Roman"/>
-      <w:sz w:val="18"/>
-      <w:szCs w:val="20"/>
-    </w:rPr>
-  </w:style>
-  <w:style w:type="paragraph" w:styleId="a9">
+    </w:rPr>
+  </w:style>
+  <w:style w:type="paragraph" w:styleId="ab">
     <w:name w:val="Title"/>
     <w:basedOn w:val="a"/>
-    <w:link w:val="Char3"/>
     <w:qFormat/>
-    <w:rsid w:val="000B303B"/>
     <w:pPr>
       <w:jc w:val="center"/>
     </w:pPr>
     <w:rPr>
-      <w:rFonts w:ascii="Times New Roman" w:eastAsia="宋体" w:hAnsi="Times New Roman" w:cs="Times New Roman"/>
       <w:b/>
       <w:sz w:val="28"/>
-      <w:szCs w:val="20"/>
-    </w:rPr>
-  </w:style>
-  <w:style w:type="character" w:customStyle="1" w:styleId="Char3">
-    <w:name w:val="标题 Char"/>
-    <w:basedOn w:val="a1"/>
-    <w:link w:val="a9"/>
-    <w:rsid w:val="000B303B"/>
-    <w:rPr>
-      <w:rFonts w:ascii="Times New Roman" w:eastAsia="宋体" w:hAnsi="Times New Roman" w:cs="Times New Roman"/>
-      <w:b/>
-      <w:sz w:val="28"/>
-      <w:szCs w:val="20"/>
-    </w:rPr>
-  </w:style>
-  <w:style w:type="character" w:styleId="aa">
+    </w:rPr>
+  </w:style>
+  <w:style w:type="character" w:styleId="ac">
     <w:name w:val="footnote reference"/>
     <w:basedOn w:val="a1"/>
-    <w:rsid w:val="000B303B"/>
     <w:rPr>
       <w:vertAlign w:val="superscript"/>
     </w:rPr>
   </w:style>
-  <w:style w:type="paragraph" w:styleId="ab">
+  <w:style w:type="paragraph" w:styleId="ad">
     <w:name w:val="footnote text"/>
     <w:basedOn w:val="a"/>
-    <w:link w:val="Char4"/>
-    <w:rsid w:val="000B303B"/>
     <w:pPr>
       <w:snapToGrid w:val="0"/>
       <w:jc w:val="left"/>
     </w:pPr>
     <w:rPr>
-      <w:rFonts w:ascii="Times New Roman" w:eastAsia="宋体" w:hAnsi="Times New Roman" w:cs="Times New Roman"/>
       <w:sz w:val="18"/>
-      <w:szCs w:val="20"/>
-    </w:rPr>
-  </w:style>
-  <w:style w:type="character" w:customStyle="1" w:styleId="Char4">
-    <w:name w:val="脚注文本 Char"/>
-    <w:basedOn w:val="a1"/>
-    <w:link w:val="ab"/>
-    <w:rsid w:val="000B303B"/>
-    <w:rPr>
-      <w:rFonts w:ascii="Times New Roman" w:eastAsia="宋体" w:hAnsi="Times New Roman" w:cs="Times New Roman"/>
-      <w:sz w:val="18"/>
-      <w:szCs w:val="20"/>
-    </w:rPr>
-  </w:style>
-  <w:style w:type="paragraph" w:styleId="ac">
+    </w:rPr>
+  </w:style>
+  <w:style w:type="paragraph" w:styleId="ae">
     <w:name w:val="Plain Text"/>
     <w:basedOn w:val="a"/>
-    <w:link w:val="Char5"/>
-    <w:rsid w:val="000B303B"/>
-    <w:rPr>
-      <w:rFonts w:ascii="宋体" w:eastAsia="宋体" w:hAnsi="Times New Roman" w:cs="Times New Roman" w:hint="eastAsia"/>
-      <w:szCs w:val="20"/>
-    </w:rPr>
-  </w:style>
-  <w:style w:type="character" w:customStyle="1" w:styleId="Char5">
-    <w:name w:val="纯文本 Char"/>
-    <w:basedOn w:val="a1"/>
-    <w:link w:val="ac"/>
-    <w:rsid w:val="000B303B"/>
-    <w:rPr>
-      <w:rFonts w:ascii="宋体" w:eastAsia="宋体" w:hAnsi="Times New Roman" w:cs="Times New Roman"/>
-      <w:szCs w:val="20"/>
-    </w:rPr>
-  </w:style>
-  <w:style w:type="character" w:styleId="ad">
+    <w:rPr>
+      <w:rFonts w:ascii="宋体" w:hint="eastAsia"/>
+    </w:rPr>
+  </w:style>
+  <w:style w:type="character" w:styleId="af">
     <w:name w:val="annotation reference"/>
     <w:basedOn w:val="a1"/>
-    <w:rsid w:val="000B303B"/>
     <w:rPr>
       <w:sz w:val="21"/>
     </w:rPr>
   </w:style>
-  <w:style w:type="paragraph" w:styleId="ae">
+  <w:style w:type="paragraph" w:styleId="af0">
     <w:name w:val="annotation text"/>
     <w:basedOn w:val="a"/>
-    <w:link w:val="Char6"/>
-    <w:rsid w:val="000B303B"/>
     <w:pPr>
       <w:jc w:val="left"/>
     </w:pPr>
-    <w:rPr>
-      <w:rFonts w:ascii="Times New Roman" w:eastAsia="宋体" w:hAnsi="Times New Roman" w:cs="Times New Roman"/>
-      <w:szCs w:val="20"/>
-    </w:rPr>
-  </w:style>
-  <w:style w:type="character" w:customStyle="1" w:styleId="Char6">
-    <w:name w:val="批注文字 Char"/>
-    <w:basedOn w:val="a1"/>
-    <w:link w:val="ae"/>
-    <w:rsid w:val="000B303B"/>
-    <w:rPr>
-      <w:rFonts w:ascii="Times New Roman" w:eastAsia="宋体" w:hAnsi="Times New Roman" w:cs="Times New Roman"/>
-      <w:szCs w:val="20"/>
-    </w:rPr>
-  </w:style>
-  <w:style w:type="paragraph" w:styleId="af">
+  </w:style>
+  <w:style w:type="paragraph" w:styleId="af1">
     <w:name w:val="annotation subject"/>
-    <w:basedOn w:val="ae"/>
-    <w:next w:val="ae"/>
-    <w:link w:val="Char7"/>
-    <w:rsid w:val="000B303B"/>
+    <w:basedOn w:val="af0"/>
+    <w:next w:val="af0"/>
     <w:rPr>
       <w:b/>
       <w:bCs/>
     </w:rPr>
   </w:style>
-  <w:style w:type="character" w:customStyle="1" w:styleId="Char7">
-    <w:name w:val="批注主题 Char"/>
-    <w:basedOn w:val="Char6"/>
-    <w:link w:val="af"/>
-    <w:rsid w:val="000B303B"/>
-    <w:rPr>
-      <w:b/>
-      <w:bCs/>
-    </w:rPr>
-  </w:style>
-  <w:style w:type="paragraph" w:styleId="af0">
+  <w:style w:type="paragraph" w:styleId="af2">
     <w:name w:val="Balloon Text"/>
     <w:basedOn w:val="a"/>
-    <w:link w:val="Char8"/>
-    <w:rsid w:val="000B303B"/>
-    <w:rPr>
-      <w:rFonts w:ascii="Times New Roman" w:eastAsia="宋体" w:hAnsi="Times New Roman" w:cs="Times New Roman"/>
+    <w:rPr>
       <w:sz w:val="18"/>
       <w:szCs w:val="18"/>
     </w:rPr>
   </w:style>
-  <w:style w:type="character" w:customStyle="1" w:styleId="Char8">
-    <w:name w:val="批注框文本 Char"/>
-    <w:basedOn w:val="a1"/>
-    <w:link w:val="af0"/>
-    <w:rsid w:val="000B303B"/>
-    <w:rPr>
-      <w:rFonts w:ascii="Times New Roman" w:eastAsia="宋体" w:hAnsi="Times New Roman" w:cs="Times New Roman"/>
-      <w:sz w:val="18"/>
-      <w:szCs w:val="18"/>
-    </w:rPr>
+  <w:style w:type="character" w:styleId="af3">
+    <w:name w:val="Table Grid"/>
+    <w:basedOn w:val="a4"/>
   </w:style>
 </w:styles>
 </file>

</xml_diff>